<commit_message>
Bloque II 9- Tour of Heroes : Routing
</commit_message>
<xml_diff>
--- a/docs/Angular 2.docx
+++ b/docs/Angular 2.docx
@@ -94,12 +94,14 @@
       <w:proofErr w:type="spellStart"/>
       <w:r>
         <w:rPr>
+          <w:b/>
           <w:lang w:val="en-US"/>
         </w:rPr>
         <w:t>TypeScri</w:t>
       </w:r>
       <w:r>
         <w:rPr>
+          <w:b/>
           <w:lang w:val="en-US"/>
         </w:rPr>
         <w:t>pt</w:t>
@@ -168,6 +170,20 @@
           <w:lang w:val="en-US"/>
         </w:rPr>
         <w:t>.</w:t>
+      </w:r>
+    </w:p>
+    <w:p>
+      <w:pPr>
+        <w:pStyle w:val="Heading1"/>
+        <w:rPr>
+          <w:lang w:val="en-US"/>
+        </w:rPr>
+      </w:pPr>
+      <w:r>
+        <w:rPr>
+          <w:lang w:val="en-US"/>
+        </w:rPr>
+        <w:t>Architecture</w:t>
       </w:r>
     </w:p>
     <w:p>
@@ -910,6 +926,7 @@
         <w:rPr>
           <w:lang w:val="en-US"/>
         </w:rPr>
+        <w:lastRenderedPageBreak/>
         <w:t xml:space="preserve">  </w:t>
       </w:r>
       <w:proofErr w:type="gramStart"/>
@@ -938,7 +955,6 @@
         <w:rPr>
           <w:lang w:val="en-US"/>
         </w:rPr>
-        <w:lastRenderedPageBreak/>
         <w:t xml:space="preserve">  </w:t>
       </w:r>
       <w:proofErr w:type="gramStart"/>
@@ -4414,8 +4430,6 @@
         </w:rPr>
         <w:t>Injecting</w:t>
       </w:r>
-      <w:bookmarkStart w:id="0" w:name="_GoBack"/>
-      <w:bookmarkEnd w:id="0"/>
       <w:r>
         <w:rPr>
           <w:lang w:val="en-US"/>
@@ -4481,25 +4495,7 @@
         <w:rPr>
           <w:lang w:val="en-US"/>
         </w:rPr>
-        <w:t>dd</w:t>
-      </w:r>
-      <w:r>
-        <w:rPr>
-          <w:lang w:val="en-US"/>
-        </w:rPr>
-        <w:t xml:space="preserve">ing </w:t>
-      </w:r>
-      <w:r>
-        <w:rPr>
-          <w:lang w:val="en-US"/>
-        </w:rPr>
-        <w:t>a constructor that also defines a private property</w:t>
-      </w:r>
-      <w:r>
-        <w:rPr>
-          <w:lang w:val="en-US"/>
-        </w:rPr>
-        <w:t xml:space="preserve"> </w:t>
+        <w:t xml:space="preserve">dding a constructor that also defines a private property </w:t>
       </w:r>
     </w:p>
     <w:p>
@@ -4763,19 +4759,7 @@
         <w:rPr>
           <w:lang w:val="en-US"/>
         </w:rPr>
-        <w:t xml:space="preserve"> </w:t>
-      </w:r>
-      <w:r>
-        <w:rPr>
-          <w:lang w:val="en-US"/>
-        </w:rPr>
-        <w:t xml:space="preserve">service </w:t>
-      </w:r>
-      <w:r>
-        <w:rPr>
-          <w:lang w:val="en-US"/>
-        </w:rPr>
-        <w:t xml:space="preserve">to the component's </w:t>
+        <w:t xml:space="preserve"> service to the component's </w:t>
       </w:r>
       <w:proofErr w:type="gramStart"/>
       <w:r>
@@ -4879,19 +4863,7 @@
         <w:rPr>
           <w:lang w:val="en-US"/>
         </w:rPr>
-        <w:t xml:space="preserve">Use </w:t>
-      </w:r>
-      <w:r>
-        <w:rPr>
-          <w:lang w:val="en-US"/>
-        </w:rPr>
-        <w:t>constructor always</w:t>
-      </w:r>
-      <w:r>
-        <w:rPr>
-          <w:lang w:val="en-US"/>
-        </w:rPr>
-        <w:t xml:space="preserve">. </w:t>
+        <w:t xml:space="preserve">Use constructor always. </w:t>
       </w:r>
       <w:r>
         <w:rPr>
@@ -5664,8 +5636,8 @@
           <w:lang w:val="en-US"/>
         </w:rPr>
       </w:pPr>
-      <w:bookmarkStart w:id="1" w:name="_Structural_Directives"/>
-      <w:bookmarkEnd w:id="1"/>
+      <w:bookmarkStart w:id="0" w:name="_Structural_Directives"/>
+      <w:bookmarkEnd w:id="0"/>
       <w:r>
         <w:rPr>
           <w:lang w:val="en-US"/>
@@ -6734,6 +6706,153 @@
           <w:lang w:val="en-US"/>
         </w:rPr>
         <w:t>&lt;/template&gt;</w:t>
+      </w:r>
+    </w:p>
+    <w:p>
+      <w:pPr>
+        <w:pStyle w:val="Heading2"/>
+        <w:rPr>
+          <w:lang w:val="en-US"/>
+        </w:rPr>
+      </w:pPr>
+      <w:proofErr w:type="spellStart"/>
+      <w:r>
+        <w:rPr>
+          <w:lang w:val="en-US"/>
+        </w:rPr>
+        <w:t>NgFor</w:t>
+      </w:r>
+      <w:proofErr w:type="spellEnd"/>
+    </w:p>
+    <w:p>
+      <w:pPr>
+        <w:rPr>
+          <w:lang w:val="en-US"/>
+        </w:rPr>
+      </w:pPr>
+      <w:r>
+        <w:rPr>
+          <w:lang w:val="en-US"/>
+        </w:rPr>
+        <w:t>B</w:t>
+      </w:r>
+      <w:r>
+        <w:rPr>
+          <w:lang w:val="en-US"/>
+        </w:rPr>
+        <w:t>uilt-in directive *</w:t>
+      </w:r>
+      <w:proofErr w:type="spellStart"/>
+      <w:r>
+        <w:rPr>
+          <w:lang w:val="en-US"/>
+        </w:rPr>
+        <w:t>ngFor</w:t>
+      </w:r>
+      <w:proofErr w:type="spellEnd"/>
+      <w:r>
+        <w:rPr>
+          <w:lang w:val="en-US"/>
+        </w:rPr>
+        <w:t xml:space="preserve"> is used for looping over array. For example, we loop over heroes:</w:t>
+      </w:r>
+    </w:p>
+    <w:p>
+      <w:pPr>
+        <w:pStyle w:val="code"/>
+        <w:rPr>
+          <w:lang w:val="en-US"/>
+        </w:rPr>
+      </w:pPr>
+      <w:r>
+        <w:rPr>
+          <w:lang w:val="en-US"/>
+        </w:rPr>
+        <w:t>&lt;li *</w:t>
+      </w:r>
+      <w:proofErr w:type="spellStart"/>
+      <w:r>
+        <w:rPr>
+          <w:lang w:val="en-US"/>
+        </w:rPr>
+        <w:t>ngFor</w:t>
+      </w:r>
+      <w:proofErr w:type="spellEnd"/>
+      <w:r>
+        <w:rPr>
+          <w:lang w:val="en-US"/>
+        </w:rPr>
+        <w:t>="let hero of heroes"&gt;</w:t>
+      </w:r>
+    </w:p>
+    <w:p>
+      <w:pPr>
+        <w:pStyle w:val="code"/>
+        <w:ind w:firstLine="708"/>
+        <w:rPr>
+          <w:lang w:val="en-US"/>
+        </w:rPr>
+      </w:pPr>
+      <w:r>
+        <w:rPr>
+          <w:lang w:val="en-US"/>
+        </w:rPr>
+        <w:t>&lt;span class="badge"</w:t>
+      </w:r>
+      <w:proofErr w:type="gramStart"/>
+      <w:r>
+        <w:rPr>
+          <w:lang w:val="en-US"/>
+        </w:rPr>
+        <w:t>&gt;{</w:t>
+      </w:r>
+      <w:proofErr w:type="gramEnd"/>
+      <w:r>
+        <w:rPr>
+          <w:lang w:val="en-US"/>
+        </w:rPr>
+        <w:t>{hero.id}}&lt;/span&gt; {{hero.name}}</w:t>
+      </w:r>
+    </w:p>
+    <w:p>
+      <w:pPr>
+        <w:pStyle w:val="code"/>
+        <w:rPr>
+          <w:lang w:val="en-US"/>
+        </w:rPr>
+      </w:pPr>
+      <w:r>
+        <w:rPr>
+          <w:lang w:val="en-US"/>
+        </w:rPr>
+        <w:t>&lt;/li&gt;</w:t>
+      </w:r>
+    </w:p>
+    <w:p>
+      <w:pPr>
+        <w:rPr>
+          <w:lang w:val="en-US"/>
+        </w:rPr>
+      </w:pPr>
+      <w:r>
+        <w:rPr>
+          <w:lang w:val="en-US"/>
+        </w:rPr>
+        <w:t xml:space="preserve">The leading asterisk (*) in front of </w:t>
+      </w:r>
+      <w:proofErr w:type="spellStart"/>
+      <w:r>
+        <w:rPr>
+          <w:lang w:val="en-US"/>
+        </w:rPr>
+        <w:t>ngFor</w:t>
+      </w:r>
+      <w:proofErr w:type="spellEnd"/>
+      <w:r>
+        <w:rPr>
+          <w:lang w:val="en-US"/>
+        </w:rPr>
+        <w:t xml:space="preserve"> is a critical part of this syntax.</w:t>
       </w:r>
     </w:p>
     <w:p>
@@ -7226,6 +7345,7 @@
         <w:rPr>
           <w:lang w:val="en-US"/>
         </w:rPr>
+        <w:lastRenderedPageBreak/>
         <w:t xml:space="preserve">    </w:t>
       </w:r>
       <w:proofErr w:type="gramStart"/>
@@ -7376,7 +7496,6 @@
         <w:rPr>
           <w:lang w:val="en-US"/>
         </w:rPr>
-        <w:lastRenderedPageBreak/>
         <w:t>}</w:t>
       </w:r>
     </w:p>
@@ -8783,32 +8902,2883 @@
           <w:lang w:val="en-US"/>
         </w:rPr>
       </w:pPr>
-      <w:proofErr w:type="spellStart"/>
-      <w:r>
-        <w:rPr>
-          <w:lang w:val="en-US"/>
-        </w:rPr>
-        <w:t>NgFor</w:t>
-      </w:r>
-      <w:proofErr w:type="spellEnd"/>
-    </w:p>
-    <w:p>
-      <w:pPr>
-        <w:rPr>
-          <w:lang w:val="en-US"/>
-        </w:rPr>
-      </w:pPr>
-      <w:r>
-        <w:rPr>
-          <w:lang w:val="en-US"/>
-        </w:rPr>
-        <w:t>B</w:t>
-      </w:r>
-      <w:r>
-        <w:rPr>
-          <w:lang w:val="en-US"/>
-        </w:rPr>
-        <w:t>uilt-in directive *</w:t>
+      <w:r>
+        <w:rPr>
+          <w:lang w:val="en-US"/>
+        </w:rPr>
+        <w:t>Routing</w:t>
+      </w:r>
+    </w:p>
+    <w:p>
+      <w:pPr>
+        <w:pStyle w:val="Quote"/>
+        <w:rPr>
+          <w:lang w:val="en-US"/>
+        </w:rPr>
+      </w:pPr>
+      <w:r>
+        <w:rPr>
+          <w:lang w:val="en-US"/>
+        </w:rPr>
+        <w:t xml:space="preserve">Ref: </w:t>
+      </w:r>
+      <w:hyperlink r:id="rId7" w:history="1">
+        <w:r>
+          <w:rPr>
+            <w:rStyle w:val="Hyperlink"/>
+            <w:lang w:val="en-US"/>
+          </w:rPr>
+          <w:t>https://angular.io/docs/ts/latest/guide/router.html#!#base-href</w:t>
+        </w:r>
+      </w:hyperlink>
+    </w:p>
+    <w:p>
+      <w:pPr>
+        <w:pStyle w:val="Quote"/>
+        <w:rPr>
+          <w:lang w:val="en-US"/>
+        </w:rPr>
+      </w:pPr>
+      <w:r>
+        <w:rPr>
+          <w:lang w:val="en-US"/>
+        </w:rPr>
+        <w:t xml:space="preserve">Ref: </w:t>
+      </w:r>
+      <w:hyperlink r:id="rId8" w:history="1">
+        <w:r>
+          <w:rPr>
+            <w:rStyle w:val="Hyperlink"/>
+            <w:lang w:val="en-US"/>
+          </w:rPr>
+          <w:t>https://angular.io/docs/ts/latest/guide/router.html</w:t>
+        </w:r>
+      </w:hyperlink>
+    </w:p>
+    <w:p>
+      <w:pPr>
+        <w:rPr>
+          <w:lang w:val="en-US"/>
+        </w:rPr>
+      </w:pPr>
+      <w:r>
+        <w:rPr>
+          <w:lang w:val="en-US"/>
+        </w:rPr>
+        <w:t xml:space="preserve">Angular provides the </w:t>
+      </w:r>
+      <w:proofErr w:type="spellStart"/>
+      <w:r>
+        <w:rPr>
+          <w:lang w:val="en-US"/>
+        </w:rPr>
+        <w:t>NgModule</w:t>
+      </w:r>
+      <w:proofErr w:type="spellEnd"/>
+      <w:r>
+        <w:rPr>
+          <w:lang w:val="en-US"/>
+        </w:rPr>
+        <w:t xml:space="preserve"> </w:t>
+      </w:r>
+      <w:proofErr w:type="spellStart"/>
+      <w:r>
+        <w:rPr>
+          <w:lang w:val="en-US"/>
+        </w:rPr>
+        <w:t>RouterModule</w:t>
+      </w:r>
+      <w:proofErr w:type="spellEnd"/>
+      <w:r>
+        <w:rPr>
+          <w:lang w:val="en-US"/>
+        </w:rPr>
+        <w:t xml:space="preserve"> for navigation services. For start working with </w:t>
+      </w:r>
+      <w:proofErr w:type="spellStart"/>
+      <w:r>
+        <w:rPr>
+          <w:lang w:val="en-US"/>
+        </w:rPr>
+        <w:t>RouterModule</w:t>
+      </w:r>
+      <w:proofErr w:type="spellEnd"/>
+      <w:r>
+        <w:rPr>
+          <w:lang w:val="en-US"/>
+        </w:rPr>
+        <w:t xml:space="preserve"> </w:t>
+      </w:r>
+    </w:p>
+    <w:p>
+      <w:pPr>
+        <w:pStyle w:val="ListParagraph"/>
+        <w:numPr>
+          <w:ilvl w:val="0"/>
+          <w:numId w:val="18"/>
+        </w:numPr>
+        <w:rPr>
+          <w:lang w:val="en-US"/>
+        </w:rPr>
+      </w:pPr>
+      <w:r>
+        <w:rPr>
+          <w:lang w:val="en-US"/>
+        </w:rPr>
+        <w:t xml:space="preserve">we have to add </w:t>
+      </w:r>
+      <w:r>
+        <w:rPr>
+          <w:b/>
+          <w:lang w:val="en-US"/>
+        </w:rPr>
+        <w:t xml:space="preserve">base </w:t>
+      </w:r>
+      <w:proofErr w:type="spellStart"/>
+      <w:r>
+        <w:rPr>
+          <w:b/>
+          <w:lang w:val="en-US"/>
+        </w:rPr>
+        <w:t>href</w:t>
+      </w:r>
+      <w:proofErr w:type="spellEnd"/>
+      <w:r>
+        <w:rPr>
+          <w:lang w:val="en-US"/>
+        </w:rPr>
+        <w:t xml:space="preserve"> </w:t>
+      </w:r>
+      <w:r>
+        <w:rPr>
+          <w:lang w:val="en-US"/>
+        </w:rPr>
+        <w:t>into index head:</w:t>
+      </w:r>
+    </w:p>
+    <w:p>
+      <w:pPr>
+        <w:pStyle w:val="code"/>
+        <w:rPr>
+          <w:lang w:val="en-US"/>
+        </w:rPr>
+      </w:pPr>
+      <w:r>
+        <w:rPr>
+          <w:lang w:val="en-US"/>
+        </w:rPr>
+        <w:t>&lt;</w:t>
+      </w:r>
+      <w:proofErr w:type="gramStart"/>
+      <w:r>
+        <w:rPr>
+          <w:lang w:val="en-US"/>
+        </w:rPr>
+        <w:t>head</w:t>
+      </w:r>
+      <w:proofErr w:type="gramEnd"/>
+      <w:r>
+        <w:rPr>
+          <w:lang w:val="en-US"/>
+        </w:rPr>
+        <w:t>&gt;</w:t>
+      </w:r>
+    </w:p>
+    <w:p>
+      <w:pPr>
+        <w:pStyle w:val="code"/>
+        <w:rPr>
+          <w:lang w:val="en-US"/>
+        </w:rPr>
+      </w:pPr>
+      <w:r>
+        <w:rPr>
+          <w:lang w:val="en-US"/>
+        </w:rPr>
+        <w:t xml:space="preserve">  &lt;base </w:t>
+      </w:r>
+      <w:proofErr w:type="spellStart"/>
+      <w:r>
+        <w:rPr>
+          <w:lang w:val="en-US"/>
+        </w:rPr>
+        <w:t>href</w:t>
+      </w:r>
+      <w:proofErr w:type="spellEnd"/>
+      <w:r>
+        <w:rPr>
+          <w:lang w:val="en-US"/>
+        </w:rPr>
+        <w:t>="/"&gt;</w:t>
+      </w:r>
+    </w:p>
+    <w:p>
+      <w:pPr>
+        <w:pStyle w:val="code"/>
+        <w:rPr>
+          <w:lang w:val="en-US"/>
+        </w:rPr>
+      </w:pPr>
+      <w:r>
+        <w:rPr>
+          <w:lang w:val="en-US"/>
+        </w:rPr>
+        <w:t>…</w:t>
+      </w:r>
+    </w:p>
+    <w:p>
+      <w:pPr>
+        <w:pStyle w:val="code"/>
+        <w:rPr>
+          <w:lang w:val="en-US"/>
+        </w:rPr>
+      </w:pPr>
+      <w:r>
+        <w:rPr>
+          <w:lang w:val="en-US"/>
+        </w:rPr>
+        <w:t>&lt;/head&gt;</w:t>
+      </w:r>
+    </w:p>
+    <w:p>
+      <w:pPr>
+        <w:pStyle w:val="Heading2"/>
+        <w:rPr>
+          <w:lang w:val="en-US"/>
+        </w:rPr>
+      </w:pPr>
+      <w:r>
+        <w:rPr>
+          <w:lang w:val="en-US"/>
+        </w:rPr>
+        <w:t>Simple route configuration</w:t>
+      </w:r>
+    </w:p>
+    <w:p>
+      <w:pPr>
+        <w:rPr>
+          <w:lang w:val="en-US"/>
+        </w:rPr>
+      </w:pPr>
+      <w:r>
+        <w:rPr>
+          <w:lang w:val="en-US"/>
+        </w:rPr>
+        <w:t xml:space="preserve">Adding a route </w:t>
+      </w:r>
+      <w:r>
+        <w:rPr>
+          <w:lang w:val="en-US"/>
+        </w:rPr>
+        <w:t>is as</w:t>
+      </w:r>
+      <w:r>
+        <w:rPr>
+          <w:lang w:val="en-US"/>
+        </w:rPr>
+        <w:t xml:space="preserve"> simple as</w:t>
+      </w:r>
+      <w:r>
+        <w:rPr>
+          <w:lang w:val="en-US"/>
+        </w:rPr>
+        <w:t xml:space="preserve"> </w:t>
+      </w:r>
+    </w:p>
+    <w:p>
+      <w:pPr>
+        <w:pStyle w:val="ListParagraph"/>
+        <w:numPr>
+          <w:ilvl w:val="0"/>
+          <w:numId w:val="19"/>
+        </w:numPr>
+        <w:rPr>
+          <w:lang w:val="en-US"/>
+        </w:rPr>
+      </w:pPr>
+      <w:r>
+        <w:rPr>
+          <w:lang w:val="en-US"/>
+        </w:rPr>
+        <w:t xml:space="preserve">adding </w:t>
+      </w:r>
+      <w:r>
+        <w:rPr>
+          <w:b/>
+          <w:lang w:val="en-US"/>
+        </w:rPr>
+        <w:t>path</w:t>
+      </w:r>
+      <w:r>
+        <w:rPr>
+          <w:lang w:val="en-US"/>
+        </w:rPr>
+        <w:t xml:space="preserve"> and </w:t>
+      </w:r>
+      <w:r>
+        <w:rPr>
+          <w:b/>
+          <w:lang w:val="en-US"/>
+        </w:rPr>
+        <w:t>component</w:t>
+      </w:r>
+      <w:r>
+        <w:rPr>
+          <w:lang w:val="en-US"/>
+        </w:rPr>
+        <w:t xml:space="preserve"> to</w:t>
+      </w:r>
+      <w:r>
+        <w:rPr>
+          <w:lang w:val="en-US"/>
+        </w:rPr>
+        <w:t xml:space="preserve"> </w:t>
+      </w:r>
+      <w:r>
+        <w:rPr>
+          <w:lang w:val="en-US"/>
+        </w:rPr>
+        <w:t>imports</w:t>
+      </w:r>
+      <w:r>
+        <w:rPr>
+          <w:lang w:val="en-US"/>
+        </w:rPr>
+        <w:t xml:space="preserve"> with </w:t>
+      </w:r>
+      <w:proofErr w:type="spellStart"/>
+      <w:r>
+        <w:rPr>
+          <w:b/>
+          <w:lang w:val="en-US"/>
+        </w:rPr>
+        <w:t>RouterModule.forRoot</w:t>
+      </w:r>
+      <w:proofErr w:type="spellEnd"/>
+    </w:p>
+    <w:p>
+      <w:pPr>
+        <w:pStyle w:val="code"/>
+        <w:rPr>
+          <w:lang w:val="en-US"/>
+        </w:rPr>
+      </w:pPr>
+      <w:proofErr w:type="gramStart"/>
+      <w:r>
+        <w:rPr>
+          <w:lang w:val="en-US"/>
+        </w:rPr>
+        <w:t>import</w:t>
+      </w:r>
+      <w:proofErr w:type="gramEnd"/>
+      <w:r>
+        <w:rPr>
+          <w:lang w:val="en-US"/>
+        </w:rPr>
+        <w:t xml:space="preserve"> { </w:t>
+      </w:r>
+      <w:proofErr w:type="spellStart"/>
+      <w:r>
+        <w:rPr>
+          <w:lang w:val="en-US"/>
+        </w:rPr>
+        <w:t>RouterModule</w:t>
+      </w:r>
+      <w:proofErr w:type="spellEnd"/>
+      <w:r>
+        <w:rPr>
+          <w:lang w:val="en-US"/>
+        </w:rPr>
+        <w:t xml:space="preserve"> }   from '@angular/router';</w:t>
+      </w:r>
+    </w:p>
+    <w:p>
+      <w:pPr>
+        <w:pStyle w:val="code"/>
+        <w:rPr>
+          <w:lang w:val="en-US"/>
+        </w:rPr>
+      </w:pPr>
+      <w:proofErr w:type="gramStart"/>
+      <w:r>
+        <w:rPr>
+          <w:lang w:val="en-US"/>
+        </w:rPr>
+        <w:t>@</w:t>
+      </w:r>
+      <w:proofErr w:type="spellStart"/>
+      <w:r>
+        <w:rPr>
+          <w:lang w:val="en-US"/>
+        </w:rPr>
+        <w:t>NgModule</w:t>
+      </w:r>
+      <w:proofErr w:type="spellEnd"/>
+      <w:r>
+        <w:rPr>
+          <w:lang w:val="en-US"/>
+        </w:rPr>
+        <w:t>({</w:t>
+      </w:r>
+      <w:proofErr w:type="gramEnd"/>
+    </w:p>
+    <w:p>
+      <w:pPr>
+        <w:pStyle w:val="code"/>
+        <w:rPr>
+          <w:lang w:val="en-US"/>
+        </w:rPr>
+      </w:pPr>
+      <w:r>
+        <w:rPr>
+          <w:lang w:val="en-US"/>
+        </w:rPr>
+        <w:t xml:space="preserve">    </w:t>
+      </w:r>
+      <w:proofErr w:type="gramStart"/>
+      <w:r>
+        <w:rPr>
+          <w:lang w:val="en-US"/>
+        </w:rPr>
+        <w:t>imports</w:t>
+      </w:r>
+      <w:proofErr w:type="gramEnd"/>
+      <w:r>
+        <w:rPr>
+          <w:lang w:val="en-US"/>
+        </w:rPr>
+        <w:t>: [</w:t>
+      </w:r>
+    </w:p>
+    <w:p>
+      <w:pPr>
+        <w:pStyle w:val="code"/>
+        <w:rPr>
+          <w:lang w:val="en-US"/>
+        </w:rPr>
+      </w:pPr>
+      <w:r>
+        <w:rPr>
+          <w:lang w:val="en-US"/>
+        </w:rPr>
+        <w:t xml:space="preserve">        </w:t>
+      </w:r>
+      <w:proofErr w:type="spellStart"/>
+      <w:proofErr w:type="gramStart"/>
+      <w:r>
+        <w:rPr>
+          <w:lang w:val="en-US"/>
+        </w:rPr>
+        <w:t>RouterModule.forRoot</w:t>
+      </w:r>
+      <w:proofErr w:type="spellEnd"/>
+      <w:r>
+        <w:rPr>
+          <w:lang w:val="en-US"/>
+        </w:rPr>
+        <w:t>([</w:t>
+      </w:r>
+      <w:proofErr w:type="gramEnd"/>
+    </w:p>
+    <w:p>
+      <w:pPr>
+        <w:pStyle w:val="code"/>
+        <w:rPr>
+          <w:lang w:val="en-US"/>
+        </w:rPr>
+      </w:pPr>
+      <w:r>
+        <w:rPr>
+          <w:lang w:val="en-US"/>
+        </w:rPr>
+        <w:t xml:space="preserve">  </w:t>
+      </w:r>
+      <w:r>
+        <w:rPr>
+          <w:lang w:val="en-US"/>
+        </w:rPr>
+        <w:tab/>
+      </w:r>
+      <w:r>
+        <w:rPr>
+          <w:lang w:val="en-US"/>
+        </w:rPr>
+        <w:tab/>
+      </w:r>
+      <w:r>
+        <w:rPr>
+          <w:lang w:val="en-US"/>
+        </w:rPr>
+        <w:t>{</w:t>
+      </w:r>
+    </w:p>
+    <w:p>
+      <w:pPr>
+        <w:pStyle w:val="code"/>
+        <w:rPr>
+          <w:lang w:val="en-US"/>
+        </w:rPr>
+      </w:pPr>
+      <w:r>
+        <w:rPr>
+          <w:lang w:val="en-US"/>
+        </w:rPr>
+        <w:t xml:space="preserve">    </w:t>
+      </w:r>
+      <w:r>
+        <w:rPr>
+          <w:lang w:val="en-US"/>
+        </w:rPr>
+        <w:tab/>
+      </w:r>
+      <w:r>
+        <w:rPr>
+          <w:lang w:val="en-US"/>
+        </w:rPr>
+        <w:tab/>
+      </w:r>
+      <w:r>
+        <w:rPr>
+          <w:lang w:val="en-US"/>
+        </w:rPr>
+        <w:tab/>
+      </w:r>
+      <w:proofErr w:type="gramStart"/>
+      <w:r>
+        <w:rPr>
+          <w:lang w:val="en-US"/>
+        </w:rPr>
+        <w:t>path</w:t>
+      </w:r>
+      <w:proofErr w:type="gramEnd"/>
+      <w:r>
+        <w:rPr>
+          <w:lang w:val="en-US"/>
+        </w:rPr>
+        <w:t>: 'heroes',</w:t>
+      </w:r>
+    </w:p>
+    <w:p>
+      <w:pPr>
+        <w:pStyle w:val="code"/>
+        <w:rPr>
+          <w:lang w:val="en-US"/>
+        </w:rPr>
+      </w:pPr>
+      <w:r>
+        <w:rPr>
+          <w:lang w:val="en-US"/>
+        </w:rPr>
+        <w:lastRenderedPageBreak/>
+        <w:tab/>
+      </w:r>
+      <w:r>
+        <w:rPr>
+          <w:lang w:val="en-US"/>
+        </w:rPr>
+        <w:tab/>
+      </w:r>
+      <w:r>
+        <w:rPr>
+          <w:lang w:val="en-US"/>
+        </w:rPr>
+        <w:tab/>
+      </w:r>
+      <w:proofErr w:type="gramStart"/>
+      <w:r>
+        <w:rPr>
+          <w:lang w:val="en-US"/>
+        </w:rPr>
+        <w:t>component</w:t>
+      </w:r>
+      <w:proofErr w:type="gramEnd"/>
+      <w:r>
+        <w:rPr>
+          <w:lang w:val="en-US"/>
+        </w:rPr>
+        <w:t xml:space="preserve">: </w:t>
+      </w:r>
+      <w:proofErr w:type="spellStart"/>
+      <w:r>
+        <w:rPr>
+          <w:lang w:val="en-US"/>
+        </w:rPr>
+        <w:t>HeroesComponent</w:t>
+      </w:r>
+      <w:proofErr w:type="spellEnd"/>
+    </w:p>
+    <w:p>
+      <w:pPr>
+        <w:pStyle w:val="code"/>
+        <w:rPr>
+          <w:lang w:val="en-US"/>
+        </w:rPr>
+      </w:pPr>
+      <w:r>
+        <w:rPr>
+          <w:lang w:val="en-US"/>
+        </w:rPr>
+        <w:t xml:space="preserve">  </w:t>
+      </w:r>
+      <w:r>
+        <w:rPr>
+          <w:lang w:val="en-US"/>
+        </w:rPr>
+        <w:tab/>
+      </w:r>
+      <w:r>
+        <w:rPr>
+          <w:lang w:val="en-US"/>
+        </w:rPr>
+        <w:tab/>
+      </w:r>
+      <w:r>
+        <w:rPr>
+          <w:lang w:val="en-US"/>
+        </w:rPr>
+        <w:t>}</w:t>
+      </w:r>
+    </w:p>
+    <w:p>
+      <w:pPr>
+        <w:pStyle w:val="code"/>
+        <w:rPr>
+          <w:lang w:val="en-US"/>
+        </w:rPr>
+      </w:pPr>
+      <w:r>
+        <w:rPr>
+          <w:lang w:val="en-US"/>
+        </w:rPr>
+        <w:tab/>
+      </w:r>
+      <w:r>
+        <w:rPr>
+          <w:lang w:val="en-US"/>
+        </w:rPr>
+        <w:t>])],</w:t>
+      </w:r>
+    </w:p>
+    <w:p>
+      <w:pPr>
+        <w:pStyle w:val="ListParagraph"/>
+        <w:numPr>
+          <w:ilvl w:val="0"/>
+          <w:numId w:val="19"/>
+        </w:numPr>
+        <w:rPr>
+          <w:lang w:val="en-US"/>
+        </w:rPr>
+      </w:pPr>
+      <w:r>
+        <w:rPr>
+          <w:lang w:val="en-US"/>
+        </w:rPr>
+        <w:t xml:space="preserve">Using </w:t>
+      </w:r>
+      <w:proofErr w:type="spellStart"/>
+      <w:r>
+        <w:rPr>
+          <w:b/>
+          <w:lang w:val="en-US"/>
+        </w:rPr>
+        <w:t>RouterOutlet</w:t>
+      </w:r>
+      <w:proofErr w:type="spellEnd"/>
+      <w:r>
+        <w:rPr>
+          <w:lang w:val="en-US"/>
+        </w:rPr>
+        <w:t xml:space="preserve"> in template</w:t>
+      </w:r>
+    </w:p>
+    <w:p>
+      <w:pPr>
+        <w:pStyle w:val="code"/>
+        <w:rPr>
+          <w:lang w:val="en-US"/>
+        </w:rPr>
+      </w:pPr>
+      <w:proofErr w:type="gramStart"/>
+      <w:r>
+        <w:rPr>
+          <w:lang w:val="en-US"/>
+        </w:rPr>
+        <w:t>template</w:t>
+      </w:r>
+      <w:proofErr w:type="gramEnd"/>
+      <w:r>
+        <w:rPr>
+          <w:lang w:val="en-US"/>
+        </w:rPr>
+        <w:t>: `</w:t>
+      </w:r>
+    </w:p>
+    <w:p>
+      <w:pPr>
+        <w:pStyle w:val="code"/>
+        <w:rPr>
+          <w:lang w:val="en-US"/>
+        </w:rPr>
+      </w:pPr>
+      <w:r>
+        <w:rPr>
+          <w:lang w:val="en-US"/>
+        </w:rPr>
+        <w:t xml:space="preserve">   &lt;h1</w:t>
+      </w:r>
+      <w:proofErr w:type="gramStart"/>
+      <w:r>
+        <w:rPr>
+          <w:lang w:val="en-US"/>
+        </w:rPr>
+        <w:t>&gt;{</w:t>
+      </w:r>
+      <w:proofErr w:type="gramEnd"/>
+      <w:r>
+        <w:rPr>
+          <w:lang w:val="en-US"/>
+        </w:rPr>
+        <w:t>{title}}&lt;/h1&gt;</w:t>
+      </w:r>
+    </w:p>
+    <w:p>
+      <w:pPr>
+        <w:pStyle w:val="code"/>
+        <w:rPr>
+          <w:lang w:val="en-US"/>
+        </w:rPr>
+      </w:pPr>
+      <w:r>
+        <w:rPr>
+          <w:lang w:val="en-US"/>
+        </w:rPr>
+        <w:t xml:space="preserve">   &lt;a </w:t>
+      </w:r>
+      <w:proofErr w:type="spellStart"/>
+      <w:r>
+        <w:rPr>
+          <w:lang w:val="en-US"/>
+        </w:rPr>
+        <w:t>routerLink</w:t>
+      </w:r>
+      <w:proofErr w:type="spellEnd"/>
+      <w:r>
+        <w:rPr>
+          <w:lang w:val="en-US"/>
+        </w:rPr>
+        <w:t>="/heroes"&gt;Heroes&lt;/a&gt;</w:t>
+      </w:r>
+    </w:p>
+    <w:p>
+      <w:pPr>
+        <w:pStyle w:val="code"/>
+        <w:rPr>
+          <w:lang w:val="en-US"/>
+        </w:rPr>
+      </w:pPr>
+      <w:r>
+        <w:rPr>
+          <w:lang w:val="en-US"/>
+        </w:rPr>
+        <w:t xml:space="preserve">   &lt;router-outlet&gt;&lt;/router-outlet&gt;</w:t>
+      </w:r>
+    </w:p>
+    <w:p>
+      <w:pPr>
+        <w:pStyle w:val="code"/>
+        <w:rPr>
+          <w:lang w:val="en-US"/>
+        </w:rPr>
+      </w:pPr>
+      <w:r>
+        <w:rPr>
+          <w:lang w:val="en-US"/>
+        </w:rPr>
+        <w:t xml:space="preserve"> `</w:t>
+      </w:r>
+    </w:p>
+    <w:p>
+      <w:pPr>
+        <w:pStyle w:val="Heading2"/>
+        <w:rPr>
+          <w:lang w:val="en-US"/>
+        </w:rPr>
+      </w:pPr>
+      <w:r>
+        <w:rPr>
+          <w:lang w:val="en-US"/>
+        </w:rPr>
+        <w:t>Routing module configuration</w:t>
+      </w:r>
+    </w:p>
+    <w:p>
+      <w:pPr>
+        <w:rPr>
+          <w:lang w:val="en-US"/>
+        </w:rPr>
+      </w:pPr>
+      <w:r>
+        <w:rPr>
+          <w:lang w:val="en-US"/>
+        </w:rPr>
+        <w:t>Configuring a routing module for many routes</w:t>
+      </w:r>
+    </w:p>
+    <w:p>
+      <w:pPr>
+        <w:pStyle w:val="ListParagraph"/>
+        <w:numPr>
+          <w:ilvl w:val="0"/>
+          <w:numId w:val="22"/>
+        </w:numPr>
+        <w:rPr>
+          <w:lang w:val="en-US"/>
+        </w:rPr>
+      </w:pPr>
+      <w:r>
+        <w:rPr>
+          <w:lang w:val="en-US"/>
+        </w:rPr>
+        <w:t xml:space="preserve">Create </w:t>
+      </w:r>
+      <w:r>
+        <w:rPr>
+          <w:b/>
+          <w:lang w:val="en-US"/>
+        </w:rPr>
+        <w:t>app-</w:t>
+      </w:r>
+      <w:proofErr w:type="spellStart"/>
+      <w:r>
+        <w:rPr>
+          <w:b/>
+          <w:lang w:val="en-US"/>
+        </w:rPr>
+        <w:t>routing.module.ts</w:t>
+      </w:r>
+      <w:proofErr w:type="spellEnd"/>
+    </w:p>
+    <w:p>
+      <w:pPr>
+        <w:pStyle w:val="code"/>
+        <w:rPr>
+          <w:lang w:val="en-US"/>
+        </w:rPr>
+      </w:pPr>
+      <w:proofErr w:type="gramStart"/>
+      <w:r>
+        <w:rPr>
+          <w:lang w:val="en-US"/>
+        </w:rPr>
+        <w:t>import</w:t>
+      </w:r>
+      <w:proofErr w:type="gramEnd"/>
+      <w:r>
+        <w:rPr>
+          <w:lang w:val="en-US"/>
+        </w:rPr>
+        <w:t xml:space="preserve"> { </w:t>
+      </w:r>
+      <w:proofErr w:type="spellStart"/>
+      <w:r>
+        <w:rPr>
+          <w:lang w:val="en-US"/>
+        </w:rPr>
+        <w:t>NgModule</w:t>
+      </w:r>
+      <w:proofErr w:type="spellEnd"/>
+      <w:r>
+        <w:rPr>
+          <w:lang w:val="en-US"/>
+        </w:rPr>
+        <w:t xml:space="preserve"> }             from '@angular/core';</w:t>
+      </w:r>
+    </w:p>
+    <w:p>
+      <w:pPr>
+        <w:pStyle w:val="code"/>
+        <w:rPr>
+          <w:lang w:val="en-US"/>
+        </w:rPr>
+      </w:pPr>
+      <w:proofErr w:type="gramStart"/>
+      <w:r>
+        <w:rPr>
+          <w:lang w:val="en-US"/>
+        </w:rPr>
+        <w:t>import</w:t>
+      </w:r>
+      <w:proofErr w:type="gramEnd"/>
+      <w:r>
+        <w:rPr>
+          <w:lang w:val="en-US"/>
+        </w:rPr>
+        <w:t xml:space="preserve"> { </w:t>
+      </w:r>
+      <w:proofErr w:type="spellStart"/>
+      <w:r>
+        <w:rPr>
+          <w:lang w:val="en-US"/>
+        </w:rPr>
+        <w:t>RouterModule</w:t>
+      </w:r>
+      <w:proofErr w:type="spellEnd"/>
+      <w:r>
+        <w:rPr>
+          <w:lang w:val="en-US"/>
+        </w:rPr>
+        <w:t>, Routes } from '@angular/router';</w:t>
+      </w:r>
+    </w:p>
+    <w:p>
+      <w:pPr>
+        <w:pStyle w:val="code"/>
+        <w:rPr>
+          <w:lang w:val="en-US"/>
+        </w:rPr>
+      </w:pPr>
+      <w:proofErr w:type="gramStart"/>
+      <w:r>
+        <w:rPr>
+          <w:lang w:val="en-US"/>
+        </w:rPr>
+        <w:t>import</w:t>
+      </w:r>
+      <w:proofErr w:type="gramEnd"/>
+      <w:r>
+        <w:rPr>
+          <w:lang w:val="en-US"/>
+        </w:rPr>
+        <w:t xml:space="preserve"> { </w:t>
+      </w:r>
+      <w:proofErr w:type="spellStart"/>
+      <w:r>
+        <w:rPr>
+          <w:lang w:val="en-US"/>
+        </w:rPr>
+        <w:t>DashboardComponent</w:t>
+      </w:r>
+      <w:proofErr w:type="spellEnd"/>
+      <w:r>
+        <w:rPr>
+          <w:lang w:val="en-US"/>
+        </w:rPr>
+        <w:t xml:space="preserve"> }   from './</w:t>
+      </w:r>
+      <w:proofErr w:type="spellStart"/>
+      <w:r>
+        <w:rPr>
+          <w:lang w:val="en-US"/>
+        </w:rPr>
+        <w:t>dashboard.component</w:t>
+      </w:r>
+      <w:proofErr w:type="spellEnd"/>
+      <w:r>
+        <w:rPr>
+          <w:lang w:val="en-US"/>
+        </w:rPr>
+        <w:t>';</w:t>
+      </w:r>
+    </w:p>
+    <w:p>
+      <w:pPr>
+        <w:pStyle w:val="code"/>
+        <w:rPr>
+          <w:lang w:val="en-US"/>
+        </w:rPr>
+      </w:pPr>
+      <w:proofErr w:type="gramStart"/>
+      <w:r>
+        <w:rPr>
+          <w:lang w:val="en-US"/>
+        </w:rPr>
+        <w:t>import</w:t>
+      </w:r>
+      <w:proofErr w:type="gramEnd"/>
+      <w:r>
+        <w:rPr>
+          <w:lang w:val="en-US"/>
+        </w:rPr>
+        <w:t xml:space="preserve"> { </w:t>
+      </w:r>
+      <w:proofErr w:type="spellStart"/>
+      <w:r>
+        <w:rPr>
+          <w:lang w:val="en-US"/>
+        </w:rPr>
+        <w:t>HeroesComponent</w:t>
+      </w:r>
+      <w:proofErr w:type="spellEnd"/>
+      <w:r>
+        <w:rPr>
+          <w:lang w:val="en-US"/>
+        </w:rPr>
+        <w:t xml:space="preserve"> }      from './</w:t>
+      </w:r>
+      <w:proofErr w:type="spellStart"/>
+      <w:r>
+        <w:rPr>
+          <w:lang w:val="en-US"/>
+        </w:rPr>
+        <w:t>heroes.component</w:t>
+      </w:r>
+      <w:proofErr w:type="spellEnd"/>
+      <w:r>
+        <w:rPr>
+          <w:lang w:val="en-US"/>
+        </w:rPr>
+        <w:t>';</w:t>
+      </w:r>
+    </w:p>
+    <w:p>
+      <w:pPr>
+        <w:pStyle w:val="code"/>
+        <w:rPr>
+          <w:lang w:val="en-US"/>
+        </w:rPr>
+      </w:pPr>
+      <w:proofErr w:type="gramStart"/>
+      <w:r>
+        <w:rPr>
+          <w:lang w:val="en-US"/>
+        </w:rPr>
+        <w:t>import</w:t>
+      </w:r>
+      <w:proofErr w:type="gramEnd"/>
+      <w:r>
+        <w:rPr>
+          <w:lang w:val="en-US"/>
+        </w:rPr>
+        <w:t xml:space="preserve"> { </w:t>
+      </w:r>
+      <w:proofErr w:type="spellStart"/>
+      <w:r>
+        <w:rPr>
+          <w:lang w:val="en-US"/>
+        </w:rPr>
+        <w:t>HeroDetailComponent</w:t>
+      </w:r>
+      <w:proofErr w:type="spellEnd"/>
+      <w:r>
+        <w:rPr>
+          <w:lang w:val="en-US"/>
+        </w:rPr>
+        <w:t xml:space="preserve"> }  from './hero-</w:t>
+      </w:r>
+      <w:proofErr w:type="spellStart"/>
+      <w:r>
+        <w:rPr>
+          <w:lang w:val="en-US"/>
+        </w:rPr>
+        <w:t>detail.component</w:t>
+      </w:r>
+      <w:proofErr w:type="spellEnd"/>
+      <w:r>
+        <w:rPr>
+          <w:lang w:val="en-US"/>
+        </w:rPr>
+        <w:t>';</w:t>
+      </w:r>
+    </w:p>
+    <w:p>
+      <w:pPr>
+        <w:pStyle w:val="code"/>
+        <w:rPr>
+          <w:lang w:val="en-US"/>
+        </w:rPr>
+      </w:pPr>
+      <w:proofErr w:type="spellStart"/>
+      <w:proofErr w:type="gramStart"/>
+      <w:r>
+        <w:rPr>
+          <w:lang w:val="en-US"/>
+        </w:rPr>
+        <w:t>const</w:t>
+      </w:r>
+      <w:proofErr w:type="spellEnd"/>
+      <w:proofErr w:type="gramEnd"/>
+      <w:r>
+        <w:rPr>
+          <w:lang w:val="en-US"/>
+        </w:rPr>
+        <w:t xml:space="preserve"> routes: Routes = [</w:t>
+      </w:r>
+    </w:p>
+    <w:p>
+      <w:pPr>
+        <w:pStyle w:val="code"/>
+        <w:rPr>
+          <w:lang w:val="en-US"/>
+        </w:rPr>
+      </w:pPr>
+      <w:r>
+        <w:rPr>
+          <w:lang w:val="en-US"/>
+        </w:rPr>
+        <w:t xml:space="preserve">  </w:t>
+      </w:r>
+      <w:proofErr w:type="gramStart"/>
+      <w:r>
+        <w:rPr>
+          <w:lang w:val="en-US"/>
+        </w:rPr>
+        <w:t>{ path</w:t>
+      </w:r>
+      <w:proofErr w:type="gramEnd"/>
+      <w:r>
+        <w:rPr>
+          <w:lang w:val="en-US"/>
+        </w:rPr>
+        <w:t xml:space="preserve">: '', </w:t>
+      </w:r>
+      <w:proofErr w:type="spellStart"/>
+      <w:r>
+        <w:rPr>
+          <w:lang w:val="en-US"/>
+        </w:rPr>
+        <w:t>redirectTo</w:t>
+      </w:r>
+      <w:proofErr w:type="spellEnd"/>
+      <w:r>
+        <w:rPr>
+          <w:lang w:val="en-US"/>
+        </w:rPr>
+        <w:t xml:space="preserve">: '/dashboard', </w:t>
+      </w:r>
+      <w:proofErr w:type="spellStart"/>
+      <w:r>
+        <w:rPr>
+          <w:lang w:val="en-US"/>
+        </w:rPr>
+        <w:t>pathMatch</w:t>
+      </w:r>
+      <w:proofErr w:type="spellEnd"/>
+      <w:r>
+        <w:rPr>
+          <w:lang w:val="en-US"/>
+        </w:rPr>
+        <w:t>: 'full' },</w:t>
+      </w:r>
+    </w:p>
+    <w:p>
+      <w:pPr>
+        <w:pStyle w:val="code"/>
+        <w:rPr>
+          <w:lang w:val="en-US"/>
+        </w:rPr>
+      </w:pPr>
+      <w:r>
+        <w:rPr>
+          <w:lang w:val="en-US"/>
+        </w:rPr>
+        <w:t xml:space="preserve">  </w:t>
+      </w:r>
+      <w:proofErr w:type="gramStart"/>
+      <w:r>
+        <w:rPr>
+          <w:lang w:val="en-US"/>
+        </w:rPr>
+        <w:t>{ path</w:t>
+      </w:r>
+      <w:proofErr w:type="gramEnd"/>
+      <w:r>
+        <w:rPr>
+          <w:lang w:val="en-US"/>
+        </w:rPr>
+        <w:t xml:space="preserve">: 'dashboard',  component: </w:t>
+      </w:r>
+      <w:proofErr w:type="spellStart"/>
+      <w:r>
+        <w:rPr>
+          <w:lang w:val="en-US"/>
+        </w:rPr>
+        <w:t>DashboardComponent</w:t>
+      </w:r>
+      <w:proofErr w:type="spellEnd"/>
+      <w:r>
+        <w:rPr>
+          <w:lang w:val="en-US"/>
+        </w:rPr>
+        <w:t xml:space="preserve"> },</w:t>
+      </w:r>
+    </w:p>
+    <w:p>
+      <w:pPr>
+        <w:pStyle w:val="code"/>
+        <w:rPr>
+          <w:lang w:val="en-US"/>
+        </w:rPr>
+      </w:pPr>
+      <w:r>
+        <w:rPr>
+          <w:lang w:val="en-US"/>
+        </w:rPr>
+        <w:t xml:space="preserve">  </w:t>
+      </w:r>
+      <w:proofErr w:type="gramStart"/>
+      <w:r>
+        <w:rPr>
+          <w:lang w:val="en-US"/>
+        </w:rPr>
+        <w:t>{ path</w:t>
+      </w:r>
+      <w:proofErr w:type="gramEnd"/>
+      <w:r>
+        <w:rPr>
+          <w:lang w:val="en-US"/>
+        </w:rPr>
+        <w:t xml:space="preserve">: 'detail/:id', component: </w:t>
+      </w:r>
+      <w:proofErr w:type="spellStart"/>
+      <w:r>
+        <w:rPr>
+          <w:lang w:val="en-US"/>
+        </w:rPr>
+        <w:t>HeroDetailComponent</w:t>
+      </w:r>
+      <w:proofErr w:type="spellEnd"/>
+      <w:r>
+        <w:rPr>
+          <w:lang w:val="en-US"/>
+        </w:rPr>
+        <w:t xml:space="preserve"> },</w:t>
+      </w:r>
+    </w:p>
+    <w:p>
+      <w:pPr>
+        <w:pStyle w:val="code"/>
+        <w:rPr>
+          <w:lang w:val="en-US"/>
+        </w:rPr>
+      </w:pPr>
+      <w:r>
+        <w:rPr>
+          <w:lang w:val="en-US"/>
+        </w:rPr>
+        <w:t xml:space="preserve">  </w:t>
+      </w:r>
+      <w:proofErr w:type="gramStart"/>
+      <w:r>
+        <w:rPr>
+          <w:lang w:val="en-US"/>
+        </w:rPr>
+        <w:t>{ path</w:t>
+      </w:r>
+      <w:proofErr w:type="gramEnd"/>
+      <w:r>
+        <w:rPr>
+          <w:lang w:val="en-US"/>
+        </w:rPr>
+        <w:t xml:space="preserve">: 'heroes',     component: </w:t>
+      </w:r>
+      <w:proofErr w:type="spellStart"/>
+      <w:r>
+        <w:rPr>
+          <w:lang w:val="en-US"/>
+        </w:rPr>
+        <w:t>HeroesComponent</w:t>
+      </w:r>
+      <w:proofErr w:type="spellEnd"/>
+      <w:r>
+        <w:rPr>
+          <w:lang w:val="en-US"/>
+        </w:rPr>
+        <w:t xml:space="preserve"> }</w:t>
+      </w:r>
+    </w:p>
+    <w:p>
+      <w:pPr>
+        <w:pStyle w:val="code"/>
+        <w:rPr>
+          <w:lang w:val="en-US"/>
+        </w:rPr>
+      </w:pPr>
+      <w:r>
+        <w:rPr>
+          <w:lang w:val="en-US"/>
+        </w:rPr>
+        <w:t>];</w:t>
+      </w:r>
+    </w:p>
+    <w:p>
+      <w:pPr>
+        <w:pStyle w:val="code"/>
+        <w:rPr>
+          <w:lang w:val="en-US"/>
+        </w:rPr>
+      </w:pPr>
+      <w:proofErr w:type="gramStart"/>
+      <w:r>
+        <w:rPr>
+          <w:lang w:val="en-US"/>
+        </w:rPr>
+        <w:t>@</w:t>
+      </w:r>
+      <w:proofErr w:type="spellStart"/>
+      <w:r>
+        <w:rPr>
+          <w:lang w:val="en-US"/>
+        </w:rPr>
+        <w:t>NgModule</w:t>
+      </w:r>
+      <w:proofErr w:type="spellEnd"/>
+      <w:r>
+        <w:rPr>
+          <w:lang w:val="en-US"/>
+        </w:rPr>
+        <w:t>({</w:t>
+      </w:r>
+      <w:proofErr w:type="gramEnd"/>
+    </w:p>
+    <w:p>
+      <w:pPr>
+        <w:pStyle w:val="code"/>
+        <w:rPr>
+          <w:lang w:val="en-US"/>
+        </w:rPr>
+      </w:pPr>
+      <w:r>
+        <w:rPr>
+          <w:lang w:val="en-US"/>
+        </w:rPr>
+        <w:t xml:space="preserve">  </w:t>
+      </w:r>
+      <w:proofErr w:type="gramStart"/>
+      <w:r>
+        <w:rPr>
+          <w:lang w:val="en-US"/>
+        </w:rPr>
+        <w:t>imports</w:t>
+      </w:r>
+      <w:proofErr w:type="gramEnd"/>
+      <w:r>
+        <w:rPr>
+          <w:lang w:val="en-US"/>
+        </w:rPr>
+        <w:t xml:space="preserve">: [ </w:t>
+      </w:r>
+      <w:proofErr w:type="spellStart"/>
+      <w:r>
+        <w:rPr>
+          <w:lang w:val="en-US"/>
+        </w:rPr>
+        <w:t>RouterModule.forRoot</w:t>
+      </w:r>
+      <w:proofErr w:type="spellEnd"/>
+      <w:r>
+        <w:rPr>
+          <w:lang w:val="en-US"/>
+        </w:rPr>
+        <w:t>(routes) ],</w:t>
+      </w:r>
+    </w:p>
+    <w:p>
+      <w:pPr>
+        <w:pStyle w:val="code"/>
+        <w:rPr>
+          <w:lang w:val="en-US"/>
+        </w:rPr>
+      </w:pPr>
+      <w:r>
+        <w:rPr>
+          <w:lang w:val="en-US"/>
+        </w:rPr>
+        <w:t xml:space="preserve">  </w:t>
+      </w:r>
+      <w:proofErr w:type="gramStart"/>
+      <w:r>
+        <w:rPr>
+          <w:lang w:val="en-US"/>
+        </w:rPr>
+        <w:t>exports</w:t>
+      </w:r>
+      <w:proofErr w:type="gramEnd"/>
+      <w:r>
+        <w:rPr>
+          <w:lang w:val="en-US"/>
+        </w:rPr>
+        <w:t xml:space="preserve">: [ </w:t>
+      </w:r>
+      <w:proofErr w:type="spellStart"/>
+      <w:r>
+        <w:rPr>
+          <w:lang w:val="en-US"/>
+        </w:rPr>
+        <w:t>RouterModule</w:t>
+      </w:r>
+      <w:proofErr w:type="spellEnd"/>
+      <w:r>
+        <w:rPr>
+          <w:lang w:val="en-US"/>
+        </w:rPr>
+        <w:t xml:space="preserve"> ]</w:t>
+      </w:r>
+    </w:p>
+    <w:p>
+      <w:pPr>
+        <w:pStyle w:val="code"/>
+        <w:rPr>
+          <w:lang w:val="en-US"/>
+        </w:rPr>
+      </w:pPr>
+      <w:r>
+        <w:rPr>
+          <w:lang w:val="en-US"/>
+        </w:rPr>
+        <w:t>})</w:t>
+      </w:r>
+    </w:p>
+    <w:p>
+      <w:pPr>
+        <w:pStyle w:val="code"/>
+        <w:rPr>
+          <w:lang w:val="en-US"/>
+        </w:rPr>
+      </w:pPr>
+      <w:proofErr w:type="gramStart"/>
+      <w:r>
+        <w:rPr>
+          <w:lang w:val="en-US"/>
+        </w:rPr>
+        <w:t>export</w:t>
+      </w:r>
+      <w:proofErr w:type="gramEnd"/>
+      <w:r>
+        <w:rPr>
+          <w:lang w:val="en-US"/>
+        </w:rPr>
+        <w:t xml:space="preserve"> class </w:t>
+      </w:r>
+      <w:proofErr w:type="spellStart"/>
+      <w:r>
+        <w:rPr>
+          <w:lang w:val="en-US"/>
+        </w:rPr>
+        <w:t>AppRoutingModule</w:t>
+      </w:r>
+      <w:proofErr w:type="spellEnd"/>
+      <w:r>
+        <w:rPr>
+          <w:lang w:val="en-US"/>
+        </w:rPr>
+        <w:t xml:space="preserve"> {}</w:t>
+      </w:r>
+    </w:p>
+    <w:p>
+      <w:pPr>
+        <w:pStyle w:val="ListParagraph"/>
+        <w:numPr>
+          <w:ilvl w:val="0"/>
+          <w:numId w:val="22"/>
+        </w:numPr>
+        <w:rPr>
+          <w:lang w:val="en-US"/>
+        </w:rPr>
+      </w:pPr>
+      <w:r>
+        <w:rPr>
+          <w:lang w:val="en-US"/>
+        </w:rPr>
+        <w:t xml:space="preserve">Configure in </w:t>
+      </w:r>
+      <w:proofErr w:type="spellStart"/>
+      <w:r>
+        <w:rPr>
+          <w:b/>
+          <w:lang w:val="en-US"/>
+        </w:rPr>
+        <w:t>app.module.ts</w:t>
+      </w:r>
+      <w:proofErr w:type="spellEnd"/>
+    </w:p>
+    <w:p>
+      <w:pPr>
+        <w:pStyle w:val="code"/>
+        <w:rPr>
+          <w:lang w:val="en-US"/>
+        </w:rPr>
+      </w:pPr>
+      <w:r>
+        <w:rPr>
+          <w:lang w:val="en-US"/>
+        </w:rPr>
+        <w:t>…</w:t>
+      </w:r>
+    </w:p>
+    <w:p>
+      <w:pPr>
+        <w:pStyle w:val="code"/>
+        <w:rPr>
+          <w:lang w:val="en-US"/>
+        </w:rPr>
+      </w:pPr>
+      <w:proofErr w:type="gramStart"/>
+      <w:r>
+        <w:rPr>
+          <w:lang w:val="en-US"/>
+        </w:rPr>
+        <w:t>@</w:t>
+      </w:r>
+      <w:proofErr w:type="spellStart"/>
+      <w:r>
+        <w:rPr>
+          <w:lang w:val="en-US"/>
+        </w:rPr>
+        <w:t>NgModule</w:t>
+      </w:r>
+      <w:proofErr w:type="spellEnd"/>
+      <w:r>
+        <w:rPr>
+          <w:lang w:val="en-US"/>
+        </w:rPr>
+        <w:t>({</w:t>
+      </w:r>
+      <w:proofErr w:type="gramEnd"/>
+    </w:p>
+    <w:p>
+      <w:pPr>
+        <w:pStyle w:val="code"/>
+        <w:rPr>
+          <w:lang w:val="en-US"/>
+        </w:rPr>
+      </w:pPr>
+      <w:r>
+        <w:rPr>
+          <w:lang w:val="en-US"/>
+        </w:rPr>
+        <w:t xml:space="preserve">  </w:t>
+      </w:r>
+      <w:proofErr w:type="gramStart"/>
+      <w:r>
+        <w:rPr>
+          <w:lang w:val="en-US"/>
+        </w:rPr>
+        <w:t>imports</w:t>
+      </w:r>
+      <w:proofErr w:type="gramEnd"/>
+      <w:r>
+        <w:rPr>
+          <w:lang w:val="en-US"/>
+        </w:rPr>
+        <w:t>: [</w:t>
+      </w:r>
+    </w:p>
+    <w:p>
+      <w:pPr>
+        <w:pStyle w:val="code"/>
+        <w:rPr>
+          <w:lang w:val="en-US"/>
+        </w:rPr>
+      </w:pPr>
+      <w:r>
+        <w:rPr>
+          <w:lang w:val="en-US"/>
+        </w:rPr>
+        <w:lastRenderedPageBreak/>
+        <w:t xml:space="preserve">    </w:t>
+      </w:r>
+      <w:proofErr w:type="spellStart"/>
+      <w:r>
+        <w:rPr>
+          <w:lang w:val="en-US"/>
+        </w:rPr>
+        <w:t>BrowserModule</w:t>
+      </w:r>
+      <w:proofErr w:type="spellEnd"/>
+      <w:r>
+        <w:rPr>
+          <w:lang w:val="en-US"/>
+        </w:rPr>
+        <w:t>,</w:t>
+      </w:r>
+    </w:p>
+    <w:p>
+      <w:pPr>
+        <w:pStyle w:val="code"/>
+        <w:rPr>
+          <w:lang w:val="en-US"/>
+        </w:rPr>
+      </w:pPr>
+      <w:r>
+        <w:rPr>
+          <w:lang w:val="en-US"/>
+        </w:rPr>
+        <w:t xml:space="preserve">    </w:t>
+      </w:r>
+      <w:proofErr w:type="spellStart"/>
+      <w:r>
+        <w:rPr>
+          <w:lang w:val="en-US"/>
+        </w:rPr>
+        <w:t>FormsModule</w:t>
+      </w:r>
+      <w:proofErr w:type="spellEnd"/>
+      <w:r>
+        <w:rPr>
+          <w:lang w:val="en-US"/>
+        </w:rPr>
+        <w:t>,</w:t>
+      </w:r>
+    </w:p>
+    <w:p>
+      <w:pPr>
+        <w:pStyle w:val="code"/>
+        <w:rPr>
+          <w:lang w:val="en-US"/>
+        </w:rPr>
+      </w:pPr>
+      <w:r>
+        <w:rPr>
+          <w:lang w:val="en-US"/>
+        </w:rPr>
+        <w:t xml:space="preserve">    </w:t>
+      </w:r>
+      <w:proofErr w:type="spellStart"/>
+      <w:r>
+        <w:rPr>
+          <w:lang w:val="en-US"/>
+        </w:rPr>
+        <w:t>AppRoutingModule</w:t>
+      </w:r>
+      <w:proofErr w:type="spellEnd"/>
+    </w:p>
+    <w:p>
+      <w:pPr>
+        <w:pStyle w:val="code"/>
+        <w:rPr>
+          <w:lang w:val="en-US"/>
+        </w:rPr>
+      </w:pPr>
+      <w:r>
+        <w:rPr>
+          <w:lang w:val="en-US"/>
+        </w:rPr>
+        <w:t xml:space="preserve">  ],</w:t>
+      </w:r>
+      <w:r>
+        <w:rPr>
+          <w:lang w:val="en-US"/>
+        </w:rPr>
+        <w:t xml:space="preserve"> …)</w:t>
+      </w:r>
+    </w:p>
+    <w:p>
+      <w:pPr>
+        <w:pStyle w:val="Heading2"/>
+        <w:rPr>
+          <w:lang w:val="en-US"/>
+        </w:rPr>
+      </w:pPr>
+      <w:r>
+        <w:rPr>
+          <w:lang w:val="en-US"/>
+        </w:rPr>
+        <w:t>Redirect</w:t>
+      </w:r>
+    </w:p>
+    <w:p>
+      <w:pPr>
+        <w:rPr>
+          <w:lang w:val="en-US"/>
+        </w:rPr>
+      </w:pPr>
+      <w:r>
+        <w:rPr>
+          <w:lang w:val="en-US"/>
+        </w:rPr>
+        <w:t>We can also configure redirect by</w:t>
+      </w:r>
+    </w:p>
+    <w:p>
+      <w:pPr>
+        <w:pStyle w:val="ListParagraph"/>
+        <w:numPr>
+          <w:ilvl w:val="0"/>
+          <w:numId w:val="20"/>
+        </w:numPr>
+        <w:rPr>
+          <w:lang w:val="en-US"/>
+        </w:rPr>
+      </w:pPr>
+      <w:r>
+        <w:rPr>
+          <w:lang w:val="en-US"/>
+        </w:rPr>
+        <w:t xml:space="preserve">Adding </w:t>
+      </w:r>
+      <w:r>
+        <w:rPr>
+          <w:b/>
+          <w:lang w:val="en-US"/>
+        </w:rPr>
+        <w:t>path</w:t>
+      </w:r>
+      <w:r>
+        <w:rPr>
+          <w:lang w:val="en-US"/>
+        </w:rPr>
+        <w:t xml:space="preserve">, </w:t>
+      </w:r>
+      <w:proofErr w:type="spellStart"/>
+      <w:r>
+        <w:rPr>
+          <w:b/>
+          <w:lang w:val="en-US"/>
+        </w:rPr>
+        <w:t>uri</w:t>
+      </w:r>
+      <w:proofErr w:type="spellEnd"/>
+      <w:r>
+        <w:rPr>
+          <w:b/>
+          <w:lang w:val="en-US"/>
+        </w:rPr>
+        <w:t xml:space="preserve"> to redirect</w:t>
+      </w:r>
+      <w:r>
+        <w:rPr>
+          <w:lang w:val="en-US"/>
+        </w:rPr>
+        <w:t xml:space="preserve"> and </w:t>
+      </w:r>
+      <w:r>
+        <w:rPr>
+          <w:b/>
+          <w:lang w:val="en-US"/>
+        </w:rPr>
+        <w:t>condition</w:t>
+      </w:r>
+      <w:r>
+        <w:rPr>
+          <w:b/>
+          <w:lang w:val="en-US"/>
+        </w:rPr>
+        <w:t xml:space="preserve"> </w:t>
+      </w:r>
+      <w:r>
+        <w:rPr>
+          <w:lang w:val="en-US"/>
+        </w:rPr>
+        <w:t>to</w:t>
+      </w:r>
+      <w:r>
+        <w:rPr>
+          <w:b/>
+          <w:lang w:val="en-US"/>
+        </w:rPr>
+        <w:t xml:space="preserve"> </w:t>
+      </w:r>
+      <w:proofErr w:type="spellStart"/>
+      <w:r>
+        <w:rPr>
+          <w:b/>
+          <w:lang w:val="en-US"/>
+        </w:rPr>
+        <w:t>RouterModule.forRoot</w:t>
+      </w:r>
+      <w:proofErr w:type="spellEnd"/>
+    </w:p>
+    <w:p>
+      <w:pPr>
+        <w:pStyle w:val="code"/>
+        <w:rPr>
+          <w:lang w:val="en-US"/>
+        </w:rPr>
+      </w:pPr>
+      <w:proofErr w:type="spellStart"/>
+      <w:proofErr w:type="gramStart"/>
+      <w:r>
+        <w:rPr>
+          <w:lang w:val="en-US"/>
+        </w:rPr>
+        <w:t>RouterModule.forRoot</w:t>
+      </w:r>
+      <w:proofErr w:type="spellEnd"/>
+      <w:r>
+        <w:rPr>
+          <w:lang w:val="en-US"/>
+        </w:rPr>
+        <w:t>([</w:t>
+      </w:r>
+      <w:proofErr w:type="gramEnd"/>
+    </w:p>
+    <w:p>
+      <w:pPr>
+        <w:pStyle w:val="code"/>
+        <w:rPr>
+          <w:lang w:val="en-US"/>
+        </w:rPr>
+      </w:pPr>
+      <w:r>
+        <w:rPr>
+          <w:lang w:val="en-US"/>
+        </w:rPr>
+        <w:t xml:space="preserve">  </w:t>
+      </w:r>
+      <w:r>
+        <w:rPr>
+          <w:lang w:val="en-US"/>
+        </w:rPr>
+        <w:tab/>
+      </w:r>
+      <w:r>
+        <w:rPr>
+          <w:lang w:val="en-US"/>
+        </w:rPr>
+        <w:tab/>
+      </w:r>
+      <w:r>
+        <w:rPr>
+          <w:lang w:val="en-US"/>
+        </w:rPr>
+        <w:t>{</w:t>
+      </w:r>
+    </w:p>
+    <w:p>
+      <w:pPr>
+        <w:pStyle w:val="code"/>
+        <w:rPr>
+          <w:lang w:val="en-US"/>
+        </w:rPr>
+      </w:pPr>
+      <w:r>
+        <w:rPr>
+          <w:lang w:val="en-US"/>
+        </w:rPr>
+        <w:t xml:space="preserve">  </w:t>
+      </w:r>
+      <w:r>
+        <w:rPr>
+          <w:lang w:val="en-US"/>
+        </w:rPr>
+        <w:tab/>
+      </w:r>
+      <w:r>
+        <w:rPr>
+          <w:lang w:val="en-US"/>
+        </w:rPr>
+        <w:tab/>
+      </w:r>
+      <w:r>
+        <w:rPr>
+          <w:lang w:val="en-US"/>
+        </w:rPr>
+        <w:tab/>
+      </w:r>
+      <w:proofErr w:type="gramStart"/>
+      <w:r>
+        <w:rPr>
+          <w:lang w:val="en-US"/>
+        </w:rPr>
+        <w:t>path</w:t>
+      </w:r>
+      <w:proofErr w:type="gramEnd"/>
+      <w:r>
+        <w:rPr>
+          <w:lang w:val="en-US"/>
+        </w:rPr>
+        <w:t>: '',</w:t>
+      </w:r>
+    </w:p>
+    <w:p>
+      <w:pPr>
+        <w:pStyle w:val="code"/>
+        <w:rPr>
+          <w:lang w:val="en-US"/>
+        </w:rPr>
+      </w:pPr>
+      <w:r>
+        <w:rPr>
+          <w:lang w:val="en-US"/>
+        </w:rPr>
+        <w:t xml:space="preserve">  </w:t>
+      </w:r>
+      <w:r>
+        <w:rPr>
+          <w:lang w:val="en-US"/>
+        </w:rPr>
+        <w:tab/>
+      </w:r>
+      <w:r>
+        <w:rPr>
+          <w:lang w:val="en-US"/>
+        </w:rPr>
+        <w:tab/>
+      </w:r>
+      <w:r>
+        <w:rPr>
+          <w:lang w:val="en-US"/>
+        </w:rPr>
+        <w:tab/>
+      </w:r>
+      <w:proofErr w:type="spellStart"/>
+      <w:proofErr w:type="gramStart"/>
+      <w:r>
+        <w:rPr>
+          <w:lang w:val="en-US"/>
+        </w:rPr>
+        <w:t>redirectTo</w:t>
+      </w:r>
+      <w:proofErr w:type="spellEnd"/>
+      <w:proofErr w:type="gramEnd"/>
+      <w:r>
+        <w:rPr>
+          <w:lang w:val="en-US"/>
+        </w:rPr>
+        <w:t>: '/dashboard',</w:t>
+      </w:r>
+    </w:p>
+    <w:p>
+      <w:pPr>
+        <w:pStyle w:val="code"/>
+        <w:rPr>
+          <w:lang w:val="en-US"/>
+        </w:rPr>
+      </w:pPr>
+      <w:r>
+        <w:rPr>
+          <w:lang w:val="en-US"/>
+        </w:rPr>
+        <w:tab/>
+      </w:r>
+      <w:r>
+        <w:rPr>
+          <w:lang w:val="en-US"/>
+        </w:rPr>
+        <w:tab/>
+      </w:r>
+      <w:r>
+        <w:rPr>
+          <w:lang w:val="en-US"/>
+        </w:rPr>
+        <w:tab/>
+      </w:r>
+      <w:proofErr w:type="spellStart"/>
+      <w:proofErr w:type="gramStart"/>
+      <w:r>
+        <w:rPr>
+          <w:lang w:val="en-US"/>
+        </w:rPr>
+        <w:t>pathMatch</w:t>
+      </w:r>
+      <w:proofErr w:type="spellEnd"/>
+      <w:proofErr w:type="gramEnd"/>
+      <w:r>
+        <w:rPr>
+          <w:lang w:val="en-US"/>
+        </w:rPr>
+        <w:t>: 'full'</w:t>
+      </w:r>
+    </w:p>
+    <w:p>
+      <w:pPr>
+        <w:pStyle w:val="code"/>
+        <w:rPr>
+          <w:lang w:val="en-US"/>
+        </w:rPr>
+      </w:pPr>
+      <w:r>
+        <w:rPr>
+          <w:lang w:val="en-US"/>
+        </w:rPr>
+        <w:tab/>
+      </w:r>
+      <w:r>
+        <w:rPr>
+          <w:lang w:val="en-US"/>
+        </w:rPr>
+        <w:tab/>
+      </w:r>
+      <w:r>
+        <w:rPr>
+          <w:lang w:val="en-US"/>
+        </w:rPr>
+        <w:t>},</w:t>
+      </w:r>
+    </w:p>
+    <w:p>
+      <w:pPr>
+        <w:pStyle w:val="code"/>
+        <w:rPr>
+          <w:lang w:val="en-US"/>
+        </w:rPr>
+      </w:pPr>
+      <w:r>
+        <w:rPr>
+          <w:lang w:val="en-US"/>
+        </w:rPr>
+        <w:tab/>
+      </w:r>
+      <w:r>
+        <w:rPr>
+          <w:lang w:val="en-US"/>
+        </w:rPr>
+        <w:t>])</w:t>
+      </w:r>
+    </w:p>
+    <w:p>
+      <w:pPr>
+        <w:pStyle w:val="Heading2"/>
+        <w:rPr>
+          <w:lang w:val="en-US"/>
+        </w:rPr>
+      </w:pPr>
+      <w:r>
+        <w:rPr>
+          <w:lang w:val="en-US"/>
+        </w:rPr>
+        <w:t>Parameterized route</w:t>
+      </w:r>
+    </w:p>
+    <w:p>
+      <w:pPr>
+        <w:rPr>
+          <w:lang w:val="en-US"/>
+        </w:rPr>
+      </w:pPr>
+      <w:r>
+        <w:rPr>
+          <w:lang w:val="en-US"/>
+        </w:rPr>
+        <w:t>We can defined route based on parameters</w:t>
+      </w:r>
+    </w:p>
+    <w:p>
+      <w:pPr>
+        <w:pStyle w:val="ListParagraph"/>
+        <w:numPr>
+          <w:ilvl w:val="0"/>
+          <w:numId w:val="21"/>
+        </w:numPr>
+        <w:rPr>
+          <w:lang w:val="en-US"/>
+        </w:rPr>
+      </w:pPr>
+      <w:r>
+        <w:rPr>
+          <w:lang w:val="en-US"/>
+        </w:rPr>
+        <w:t xml:space="preserve">Define route in </w:t>
+      </w:r>
+      <w:proofErr w:type="spellStart"/>
+      <w:r>
+        <w:rPr>
+          <w:b/>
+          <w:lang w:val="en-US"/>
+        </w:rPr>
+        <w:t>RouterModule.forRoot</w:t>
+      </w:r>
+      <w:proofErr w:type="spellEnd"/>
+    </w:p>
+    <w:p>
+      <w:pPr>
+        <w:pStyle w:val="code"/>
+        <w:rPr>
+          <w:lang w:val="en-US"/>
+        </w:rPr>
+      </w:pPr>
+      <w:r>
+        <w:rPr>
+          <w:lang w:val="en-US"/>
+        </w:rPr>
+        <w:t>{</w:t>
+      </w:r>
+    </w:p>
+    <w:p>
+      <w:pPr>
+        <w:pStyle w:val="code"/>
+        <w:rPr>
+          <w:lang w:val="en-US"/>
+        </w:rPr>
+      </w:pPr>
+      <w:r>
+        <w:rPr>
+          <w:lang w:val="en-US"/>
+        </w:rPr>
+        <w:t xml:space="preserve">  </w:t>
+      </w:r>
+      <w:proofErr w:type="gramStart"/>
+      <w:r>
+        <w:rPr>
+          <w:lang w:val="en-US"/>
+        </w:rPr>
+        <w:t>path</w:t>
+      </w:r>
+      <w:proofErr w:type="gramEnd"/>
+      <w:r>
+        <w:rPr>
+          <w:lang w:val="en-US"/>
+        </w:rPr>
+        <w:t>: 'detail/:id',</w:t>
+      </w:r>
+    </w:p>
+    <w:p>
+      <w:pPr>
+        <w:pStyle w:val="code"/>
+        <w:rPr>
+          <w:lang w:val="en-US"/>
+        </w:rPr>
+      </w:pPr>
+      <w:r>
+        <w:rPr>
+          <w:lang w:val="en-US"/>
+        </w:rPr>
+        <w:t xml:space="preserve">  </w:t>
+      </w:r>
+      <w:proofErr w:type="gramStart"/>
+      <w:r>
+        <w:rPr>
+          <w:lang w:val="en-US"/>
+        </w:rPr>
+        <w:t>component</w:t>
+      </w:r>
+      <w:proofErr w:type="gramEnd"/>
+      <w:r>
+        <w:rPr>
+          <w:lang w:val="en-US"/>
+        </w:rPr>
+        <w:t xml:space="preserve">: </w:t>
+      </w:r>
+      <w:proofErr w:type="spellStart"/>
+      <w:r>
+        <w:rPr>
+          <w:lang w:val="en-US"/>
+        </w:rPr>
+        <w:t>HeroDetailComponent</w:t>
+      </w:r>
+      <w:proofErr w:type="spellEnd"/>
+    </w:p>
+    <w:p>
+      <w:pPr>
+        <w:pStyle w:val="code"/>
+        <w:rPr>
+          <w:lang w:val="en-US"/>
+        </w:rPr>
+      </w:pPr>
+      <w:r>
+        <w:rPr>
+          <w:lang w:val="en-US"/>
+        </w:rPr>
+        <w:t>}</w:t>
+      </w:r>
+    </w:p>
+    <w:p>
+      <w:pPr>
+        <w:pStyle w:val="ListParagraph"/>
+        <w:numPr>
+          <w:ilvl w:val="0"/>
+          <w:numId w:val="21"/>
+        </w:numPr>
+        <w:rPr>
+          <w:lang w:val="en-US"/>
+        </w:rPr>
+      </w:pPr>
+      <w:r>
+        <w:rPr>
+          <w:lang w:val="en-US"/>
+        </w:rPr>
+        <w:t xml:space="preserve">Declare current route value using </w:t>
+      </w:r>
+      <w:proofErr w:type="spellStart"/>
+      <w:r>
+        <w:rPr>
+          <w:b/>
+          <w:lang w:val="en-US"/>
+        </w:rPr>
+        <w:t>ActivatedRoute</w:t>
+      </w:r>
+      <w:proofErr w:type="spellEnd"/>
+    </w:p>
+    <w:p>
+      <w:pPr>
+        <w:pStyle w:val="code"/>
+        <w:rPr>
+          <w:color w:val="455A64"/>
+          <w:lang w:val="en-US" w:eastAsia="es-ES"/>
+        </w:rPr>
+      </w:pPr>
+      <w:proofErr w:type="gramStart"/>
+      <w:r>
+        <w:rPr>
+          <w:color w:val="455A64"/>
+          <w:lang w:val="en-US" w:eastAsia="es-ES"/>
+        </w:rPr>
+        <w:t>import</w:t>
+      </w:r>
+      <w:proofErr w:type="gramEnd"/>
+      <w:r>
+        <w:rPr>
+          <w:color w:val="455A64"/>
+          <w:lang w:val="en-US" w:eastAsia="es-ES"/>
+        </w:rPr>
+        <w:t xml:space="preserve"> { </w:t>
+      </w:r>
+      <w:proofErr w:type="spellStart"/>
+      <w:r>
+        <w:rPr>
+          <w:color w:val="455A64"/>
+          <w:lang w:val="en-US" w:eastAsia="es-ES"/>
+        </w:rPr>
+        <w:t>ActivatedRoute</w:t>
+      </w:r>
+      <w:proofErr w:type="spellEnd"/>
+      <w:r>
+        <w:rPr>
+          <w:color w:val="455A64"/>
+          <w:lang w:val="en-US" w:eastAsia="es-ES"/>
+        </w:rPr>
+        <w:t xml:space="preserve">, </w:t>
+      </w:r>
+      <w:proofErr w:type="spellStart"/>
+      <w:r>
+        <w:rPr>
+          <w:color w:val="455A64"/>
+          <w:lang w:val="en-US" w:eastAsia="es-ES"/>
+        </w:rPr>
+        <w:t>Params</w:t>
+      </w:r>
+      <w:proofErr w:type="spellEnd"/>
+      <w:r>
+        <w:rPr>
+          <w:color w:val="455A64"/>
+          <w:lang w:val="en-US" w:eastAsia="es-ES"/>
+        </w:rPr>
+        <w:t xml:space="preserve"> }   from '@angular/router';</w:t>
+      </w:r>
+    </w:p>
+    <w:p>
+      <w:pPr>
+        <w:pStyle w:val="code"/>
+        <w:rPr>
+          <w:lang w:val="en-US" w:eastAsia="es-ES"/>
+        </w:rPr>
+      </w:pPr>
+      <w:proofErr w:type="gramStart"/>
+      <w:r>
+        <w:rPr>
+          <w:color w:val="455A64"/>
+          <w:lang w:val="en-US" w:eastAsia="es-ES"/>
+        </w:rPr>
+        <w:t>import</w:t>
+      </w:r>
+      <w:proofErr w:type="gramEnd"/>
+      <w:r>
+        <w:rPr>
+          <w:color w:val="455A64"/>
+          <w:lang w:val="en-US" w:eastAsia="es-ES"/>
+        </w:rPr>
+        <w:t xml:space="preserve"> { </w:t>
+      </w:r>
+      <w:proofErr w:type="spellStart"/>
+      <w:r>
+        <w:rPr>
+          <w:color w:val="455A64"/>
+          <w:lang w:val="en-US" w:eastAsia="es-ES"/>
+        </w:rPr>
+        <w:t>OnInit</w:t>
+      </w:r>
+      <w:proofErr w:type="spellEnd"/>
+      <w:r>
+        <w:rPr>
+          <w:color w:val="455A64"/>
+          <w:lang w:val="en-US" w:eastAsia="es-ES"/>
+        </w:rPr>
+        <w:t xml:space="preserve"> } from '@angular/core';</w:t>
+      </w:r>
+    </w:p>
+    <w:p>
+      <w:pPr>
+        <w:pStyle w:val="code"/>
+        <w:rPr>
+          <w:color w:val="455A64"/>
+          <w:lang w:val="en-US" w:eastAsia="es-ES"/>
+        </w:rPr>
+      </w:pPr>
+    </w:p>
+    <w:p>
+      <w:pPr>
+        <w:pStyle w:val="code"/>
+        <w:rPr>
+          <w:color w:val="455A64"/>
+          <w:lang w:val="en-US" w:eastAsia="es-ES"/>
+        </w:rPr>
+      </w:pPr>
+      <w:proofErr w:type="gramStart"/>
+      <w:r>
+        <w:rPr>
+          <w:color w:val="455A64"/>
+          <w:lang w:val="en-US" w:eastAsia="es-ES"/>
+        </w:rPr>
+        <w:t>constructor(</w:t>
+      </w:r>
+      <w:proofErr w:type="gramEnd"/>
+    </w:p>
+    <w:p>
+      <w:pPr>
+        <w:pStyle w:val="code"/>
+        <w:rPr>
+          <w:color w:val="455A64"/>
+          <w:lang w:val="en-US" w:eastAsia="es-ES"/>
+        </w:rPr>
+      </w:pPr>
+      <w:r>
+        <w:rPr>
+          <w:color w:val="455A64"/>
+          <w:lang w:val="en-US" w:eastAsia="es-ES"/>
+        </w:rPr>
+        <w:t xml:space="preserve">  </w:t>
+      </w:r>
+      <w:proofErr w:type="gramStart"/>
+      <w:r>
+        <w:rPr>
+          <w:color w:val="455A64"/>
+          <w:lang w:val="en-US" w:eastAsia="es-ES"/>
+        </w:rPr>
+        <w:t>private</w:t>
+      </w:r>
+      <w:proofErr w:type="gramEnd"/>
+      <w:r>
+        <w:rPr>
+          <w:color w:val="455A64"/>
+          <w:lang w:val="en-US" w:eastAsia="es-ES"/>
+        </w:rPr>
+        <w:t xml:space="preserve"> route: </w:t>
+      </w:r>
+      <w:proofErr w:type="spellStart"/>
+      <w:r>
+        <w:rPr>
+          <w:color w:val="455A64"/>
+          <w:lang w:val="en-US" w:eastAsia="es-ES"/>
+        </w:rPr>
+        <w:t>ActivatedRoute</w:t>
+      </w:r>
+      <w:proofErr w:type="spellEnd"/>
+      <w:r>
+        <w:rPr>
+          <w:color w:val="455A64"/>
+          <w:lang w:val="en-US" w:eastAsia="es-ES"/>
+        </w:rPr>
+        <w:t>,</w:t>
+      </w:r>
+    </w:p>
+    <w:p>
+      <w:pPr>
+        <w:pStyle w:val="code"/>
+        <w:rPr>
+          <w:color w:val="455A64"/>
+          <w:lang w:val="en-US" w:eastAsia="es-ES"/>
+        </w:rPr>
+      </w:pPr>
+      <w:r>
+        <w:rPr>
+          <w:color w:val="455A64"/>
+          <w:lang w:val="en-US" w:eastAsia="es-ES"/>
+        </w:rPr>
+        <w:t>) {}</w:t>
+      </w:r>
+    </w:p>
+    <w:p>
+      <w:pPr>
+        <w:pStyle w:val="ListParagraph"/>
+        <w:numPr>
+          <w:ilvl w:val="0"/>
+          <w:numId w:val="21"/>
+        </w:numPr>
+        <w:rPr>
+          <w:lang w:val="en-US" w:eastAsia="es-ES"/>
+        </w:rPr>
+      </w:pPr>
+      <w:r>
+        <w:rPr>
+          <w:lang w:val="en-US" w:eastAsia="es-ES"/>
+        </w:rPr>
+        <w:t>Fetching routes values</w:t>
+      </w:r>
+    </w:p>
+    <w:p>
+      <w:pPr>
+        <w:pStyle w:val="code"/>
+        <w:rPr>
+          <w:lang w:val="en-US"/>
+        </w:rPr>
+      </w:pPr>
+      <w:proofErr w:type="gramStart"/>
+      <w:r>
+        <w:rPr>
+          <w:color w:val="455A64"/>
+          <w:lang w:val="en-US" w:eastAsia="es-ES"/>
+        </w:rPr>
+        <w:t>import</w:t>
+      </w:r>
+      <w:proofErr w:type="gramEnd"/>
+      <w:r>
+        <w:rPr>
+          <w:color w:val="455A64"/>
+          <w:lang w:val="en-US" w:eastAsia="es-ES"/>
+        </w:rPr>
+        <w:t xml:space="preserve"> { </w:t>
+      </w:r>
+      <w:proofErr w:type="spellStart"/>
+      <w:r>
+        <w:rPr>
+          <w:color w:val="455A64"/>
+          <w:lang w:val="en-US" w:eastAsia="es-ES"/>
+        </w:rPr>
+        <w:t>OnInit</w:t>
+      </w:r>
+      <w:proofErr w:type="spellEnd"/>
+      <w:r>
+        <w:rPr>
+          <w:color w:val="455A64"/>
+          <w:lang w:val="en-US" w:eastAsia="es-ES"/>
+        </w:rPr>
+        <w:t xml:space="preserve"> } from '@angular/core';</w:t>
+      </w:r>
+    </w:p>
+    <w:p>
+      <w:pPr>
+        <w:pStyle w:val="code"/>
+        <w:rPr>
+          <w:lang w:val="en-US"/>
+        </w:rPr>
+      </w:pPr>
+      <w:proofErr w:type="gramStart"/>
+      <w:r>
+        <w:rPr>
+          <w:lang w:val="en-US"/>
+        </w:rPr>
+        <w:t>import</w:t>
+      </w:r>
+      <w:proofErr w:type="gramEnd"/>
+      <w:r>
+        <w:rPr>
+          <w:lang w:val="en-US"/>
+        </w:rPr>
+        <w:t xml:space="preserve"> '</w:t>
+      </w:r>
+      <w:proofErr w:type="spellStart"/>
+      <w:r>
+        <w:rPr>
+          <w:lang w:val="en-US"/>
+        </w:rPr>
+        <w:t>rxjs</w:t>
+      </w:r>
+      <w:proofErr w:type="spellEnd"/>
+      <w:r>
+        <w:rPr>
+          <w:lang w:val="en-US"/>
+        </w:rPr>
+        <w:t>/add/operator/</w:t>
+      </w:r>
+      <w:proofErr w:type="spellStart"/>
+      <w:r>
+        <w:rPr>
+          <w:lang w:val="en-US"/>
+        </w:rPr>
+        <w:t>switchMap</w:t>
+      </w:r>
+      <w:proofErr w:type="spellEnd"/>
+      <w:r>
+        <w:rPr>
+          <w:lang w:val="en-US"/>
+        </w:rPr>
+        <w:t>';</w:t>
+      </w:r>
+    </w:p>
+    <w:p>
+      <w:pPr>
+        <w:pStyle w:val="code"/>
+        <w:rPr>
+          <w:lang w:val="en-US"/>
+        </w:rPr>
+      </w:pPr>
+    </w:p>
+    <w:p>
+      <w:pPr>
+        <w:pStyle w:val="code"/>
+        <w:rPr>
+          <w:lang w:val="en-US"/>
+        </w:rPr>
+      </w:pPr>
+      <w:proofErr w:type="spellStart"/>
+      <w:proofErr w:type="gramStart"/>
+      <w:r>
+        <w:rPr>
+          <w:lang w:val="en-US"/>
+        </w:rPr>
+        <w:lastRenderedPageBreak/>
+        <w:t>ngOnInit</w:t>
+      </w:r>
+      <w:proofErr w:type="spellEnd"/>
+      <w:r>
+        <w:rPr>
+          <w:lang w:val="en-US"/>
+        </w:rPr>
+        <w:t>(</w:t>
+      </w:r>
+      <w:proofErr w:type="gramEnd"/>
+      <w:r>
+        <w:rPr>
+          <w:lang w:val="en-US"/>
+        </w:rPr>
+        <w:t>): void {</w:t>
+      </w:r>
+    </w:p>
+    <w:p>
+      <w:pPr>
+        <w:pStyle w:val="code"/>
+        <w:rPr>
+          <w:lang w:val="en-US"/>
+        </w:rPr>
+      </w:pPr>
+      <w:r>
+        <w:rPr>
+          <w:lang w:val="en-US"/>
+        </w:rPr>
+        <w:t xml:space="preserve">  </w:t>
+      </w:r>
+      <w:proofErr w:type="spellStart"/>
+      <w:r>
+        <w:rPr>
+          <w:lang w:val="en-US"/>
+        </w:rPr>
+        <w:t>this.route.params</w:t>
+      </w:r>
+      <w:proofErr w:type="spellEnd"/>
+    </w:p>
+    <w:p>
+      <w:pPr>
+        <w:pStyle w:val="code"/>
+        <w:rPr>
+          <w:lang w:val="en-US"/>
+        </w:rPr>
+      </w:pPr>
+      <w:r>
+        <w:rPr>
+          <w:lang w:val="en-US"/>
+        </w:rPr>
+        <w:t xml:space="preserve">    .</w:t>
+      </w:r>
+      <w:proofErr w:type="spellStart"/>
+      <w:proofErr w:type="gramStart"/>
+      <w:r>
+        <w:rPr>
+          <w:lang w:val="en-US"/>
+        </w:rPr>
+        <w:t>switchMap</w:t>
+      </w:r>
+      <w:proofErr w:type="spellEnd"/>
+      <w:r>
+        <w:rPr>
+          <w:lang w:val="en-US"/>
+        </w:rPr>
+        <w:t>(</w:t>
+      </w:r>
+      <w:proofErr w:type="gramEnd"/>
+      <w:r>
+        <w:rPr>
+          <w:lang w:val="en-US"/>
+        </w:rPr>
+        <w:t>(</w:t>
+      </w:r>
+      <w:proofErr w:type="spellStart"/>
+      <w:r>
+        <w:rPr>
+          <w:lang w:val="en-US"/>
+        </w:rPr>
+        <w:t>params</w:t>
+      </w:r>
+      <w:proofErr w:type="spellEnd"/>
+      <w:r>
+        <w:rPr>
+          <w:lang w:val="en-US"/>
+        </w:rPr>
+        <w:t xml:space="preserve">: </w:t>
+      </w:r>
+      <w:proofErr w:type="spellStart"/>
+      <w:r>
+        <w:rPr>
+          <w:lang w:val="en-US"/>
+        </w:rPr>
+        <w:t>Params</w:t>
+      </w:r>
+      <w:proofErr w:type="spellEnd"/>
+      <w:r>
+        <w:rPr>
+          <w:lang w:val="en-US"/>
+        </w:rPr>
+        <w:t xml:space="preserve">) =&gt; </w:t>
+      </w:r>
+      <w:proofErr w:type="spellStart"/>
+      <w:r>
+        <w:rPr>
+          <w:lang w:val="en-US"/>
+        </w:rPr>
+        <w:t>this.heroService.getHero</w:t>
+      </w:r>
+      <w:proofErr w:type="spellEnd"/>
+      <w:r>
+        <w:rPr>
+          <w:lang w:val="en-US"/>
+        </w:rPr>
+        <w:t>(+</w:t>
+      </w:r>
+      <w:proofErr w:type="spellStart"/>
+      <w:r>
+        <w:rPr>
+          <w:lang w:val="en-US"/>
+        </w:rPr>
+        <w:t>params</w:t>
+      </w:r>
+      <w:proofErr w:type="spellEnd"/>
+      <w:r>
+        <w:rPr>
+          <w:lang w:val="en-US"/>
+        </w:rPr>
+        <w:t>['id']))</w:t>
+      </w:r>
+    </w:p>
+    <w:p>
+      <w:pPr>
+        <w:pStyle w:val="code"/>
+        <w:rPr>
+          <w:lang w:val="en-US"/>
+        </w:rPr>
+      </w:pPr>
+      <w:r>
+        <w:rPr>
+          <w:lang w:val="en-US"/>
+        </w:rPr>
+        <w:t xml:space="preserve">    .</w:t>
+      </w:r>
+      <w:proofErr w:type="gramStart"/>
+      <w:r>
+        <w:rPr>
+          <w:lang w:val="en-US"/>
+        </w:rPr>
+        <w:t>subscribe(</w:t>
+      </w:r>
+      <w:proofErr w:type="gramEnd"/>
+      <w:r>
+        <w:rPr>
+          <w:lang w:val="en-US"/>
+        </w:rPr>
+        <w:t xml:space="preserve">hero =&gt; </w:t>
+      </w:r>
+      <w:proofErr w:type="spellStart"/>
+      <w:r>
+        <w:rPr>
+          <w:lang w:val="en-US"/>
+        </w:rPr>
+        <w:t>this.hero</w:t>
+      </w:r>
+      <w:proofErr w:type="spellEnd"/>
+      <w:r>
+        <w:rPr>
+          <w:lang w:val="en-US"/>
+        </w:rPr>
+        <w:t xml:space="preserve"> = hero);</w:t>
+      </w:r>
+    </w:p>
+    <w:p>
+      <w:pPr>
+        <w:pStyle w:val="code"/>
+        <w:rPr>
+          <w:lang w:val="en-US"/>
+        </w:rPr>
+      </w:pPr>
+      <w:r>
+        <w:rPr>
+          <w:lang w:val="en-US"/>
+        </w:rPr>
+        <w:t>}</w:t>
+      </w:r>
+    </w:p>
+    <w:p>
+      <w:pPr>
+        <w:pStyle w:val="ListParagraph"/>
+        <w:numPr>
+          <w:ilvl w:val="0"/>
+          <w:numId w:val="21"/>
+        </w:numPr>
+        <w:rPr>
+          <w:lang w:val="en-US"/>
+        </w:rPr>
+      </w:pPr>
+      <w:r>
+        <w:rPr>
+          <w:lang w:val="en-US"/>
+        </w:rPr>
+        <w:t xml:space="preserve">Get component from </w:t>
+      </w:r>
+      <w:proofErr w:type="spellStart"/>
+      <w:r>
+        <w:rPr>
+          <w:lang w:val="en-US"/>
+        </w:rPr>
+        <w:t>param</w:t>
+      </w:r>
+      <w:proofErr w:type="spellEnd"/>
+    </w:p>
+    <w:p>
+      <w:pPr>
+        <w:pStyle w:val="code"/>
+        <w:rPr>
+          <w:lang w:val="en-US"/>
+        </w:rPr>
+      </w:pPr>
+      <w:proofErr w:type="spellStart"/>
+      <w:proofErr w:type="gramStart"/>
+      <w:r>
+        <w:rPr>
+          <w:lang w:val="en-US"/>
+        </w:rPr>
+        <w:t>getHero</w:t>
+      </w:r>
+      <w:proofErr w:type="spellEnd"/>
+      <w:r>
+        <w:rPr>
+          <w:lang w:val="en-US"/>
+        </w:rPr>
+        <w:t>(</w:t>
+      </w:r>
+      <w:proofErr w:type="gramEnd"/>
+      <w:r>
+        <w:rPr>
+          <w:lang w:val="en-US"/>
+        </w:rPr>
+        <w:t>id: number): Promise&lt;Hero&gt; {</w:t>
+      </w:r>
+    </w:p>
+    <w:p>
+      <w:pPr>
+        <w:pStyle w:val="code"/>
+        <w:rPr>
+          <w:lang w:val="en-US"/>
+        </w:rPr>
+      </w:pPr>
+      <w:r>
+        <w:rPr>
+          <w:lang w:val="en-US"/>
+        </w:rPr>
+        <w:t xml:space="preserve">  </w:t>
+      </w:r>
+      <w:proofErr w:type="gramStart"/>
+      <w:r>
+        <w:rPr>
+          <w:lang w:val="en-US"/>
+        </w:rPr>
+        <w:t>return</w:t>
+      </w:r>
+      <w:proofErr w:type="gramEnd"/>
+      <w:r>
+        <w:rPr>
+          <w:lang w:val="en-US"/>
+        </w:rPr>
+        <w:t xml:space="preserve"> </w:t>
+      </w:r>
+      <w:proofErr w:type="spellStart"/>
+      <w:r>
+        <w:rPr>
+          <w:lang w:val="en-US"/>
+        </w:rPr>
+        <w:t>this.getHeroes</w:t>
+      </w:r>
+      <w:proofErr w:type="spellEnd"/>
+      <w:r>
+        <w:rPr>
+          <w:lang w:val="en-US"/>
+        </w:rPr>
+        <w:t>()</w:t>
+      </w:r>
+    </w:p>
+    <w:p>
+      <w:pPr>
+        <w:pStyle w:val="code"/>
+        <w:rPr>
+          <w:lang w:val="en-US"/>
+        </w:rPr>
+      </w:pPr>
+      <w:r>
+        <w:rPr>
+          <w:lang w:val="en-US"/>
+        </w:rPr>
+        <w:t xml:space="preserve">             .</w:t>
+      </w:r>
+      <w:proofErr w:type="gramStart"/>
+      <w:r>
+        <w:rPr>
+          <w:lang w:val="en-US"/>
+        </w:rPr>
+        <w:t>then(</w:t>
+      </w:r>
+      <w:proofErr w:type="gramEnd"/>
+      <w:r>
+        <w:rPr>
+          <w:lang w:val="en-US"/>
+        </w:rPr>
+        <w:t xml:space="preserve">heroes =&gt; </w:t>
+      </w:r>
+      <w:proofErr w:type="spellStart"/>
+      <w:r>
+        <w:rPr>
+          <w:lang w:val="en-US"/>
+        </w:rPr>
+        <w:t>heroes.find</w:t>
+      </w:r>
+      <w:proofErr w:type="spellEnd"/>
+      <w:r>
+        <w:rPr>
+          <w:lang w:val="en-US"/>
+        </w:rPr>
+        <w:t>(hero =&gt; hero.id === id));</w:t>
+      </w:r>
+    </w:p>
+    <w:p>
+      <w:pPr>
+        <w:pStyle w:val="code"/>
+        <w:rPr>
+          <w:lang w:val="en-US"/>
+        </w:rPr>
+      </w:pPr>
+      <w:r>
+        <w:rPr>
+          <w:lang w:val="en-US"/>
+        </w:rPr>
+        <w:t>}</w:t>
+      </w:r>
+    </w:p>
+    <w:p>
+      <w:pPr>
+        <w:pStyle w:val="NoSpacing"/>
+        <w:numPr>
+          <w:ilvl w:val="0"/>
+          <w:numId w:val="21"/>
+        </w:numPr>
+        <w:rPr>
+          <w:lang w:val="en-US"/>
+        </w:rPr>
+      </w:pPr>
+      <w:r>
+        <w:rPr>
+          <w:lang w:val="en-US"/>
+        </w:rPr>
+        <w:t>Link in template</w:t>
+      </w:r>
+    </w:p>
+    <w:p>
+      <w:pPr>
+        <w:pStyle w:val="code"/>
+        <w:rPr>
+          <w:lang w:val="en-US"/>
+        </w:rPr>
+      </w:pPr>
+      <w:r>
+        <w:rPr>
+          <w:lang w:val="en-US"/>
+        </w:rPr>
+        <w:t>&lt;a *</w:t>
       </w:r>
       <w:proofErr w:type="spellStart"/>
       <w:r>
@@ -8822,112 +11792,82 @@
         <w:rPr>
           <w:lang w:val="en-US"/>
         </w:rPr>
-        <w:t xml:space="preserve"> is used for looping over array.</w:t>
-      </w:r>
-      <w:r>
-        <w:rPr>
-          <w:lang w:val="en-US"/>
-        </w:rPr>
-        <w:t xml:space="preserve"> For example, we loop over heroes:</w:t>
-      </w:r>
-    </w:p>
-    <w:p>
-      <w:pPr>
-        <w:pStyle w:val="code"/>
-        <w:rPr>
-          <w:lang w:val="en-US"/>
-        </w:rPr>
-      </w:pPr>
-      <w:r>
-        <w:rPr>
-          <w:lang w:val="en-US"/>
-        </w:rPr>
-        <w:t>&lt;li *</w:t>
-      </w:r>
-      <w:proofErr w:type="spellStart"/>
-      <w:r>
-        <w:rPr>
-          <w:lang w:val="en-US"/>
-        </w:rPr>
-        <w:t>ngFor</w:t>
-      </w:r>
-      <w:proofErr w:type="spellEnd"/>
-      <w:r>
-        <w:rPr>
-          <w:lang w:val="en-US"/>
-        </w:rPr>
-        <w:t>="let hero of heroes"&gt;</w:t>
-      </w:r>
-    </w:p>
-    <w:p>
-      <w:pPr>
-        <w:pStyle w:val="code"/>
-        <w:ind w:firstLine="708"/>
-        <w:rPr>
-          <w:lang w:val="en-US"/>
-        </w:rPr>
-      </w:pPr>
-      <w:r>
-        <w:rPr>
-          <w:lang w:val="en-US"/>
-        </w:rPr>
-        <w:t>&lt;span class="badge"</w:t>
-      </w:r>
-      <w:proofErr w:type="gramStart"/>
-      <w:r>
-        <w:rPr>
-          <w:lang w:val="en-US"/>
-        </w:rPr>
-        <w:t>&gt;{</w:t>
-      </w:r>
-      <w:proofErr w:type="gramEnd"/>
-      <w:r>
-        <w:rPr>
-          <w:lang w:val="en-US"/>
-        </w:rPr>
-        <w:t>{hero.id}}&lt;/span&gt; {{hero.name}}</w:t>
-      </w:r>
-    </w:p>
-    <w:p>
-      <w:pPr>
-        <w:pStyle w:val="code"/>
-        <w:rPr>
-          <w:lang w:val="en-US"/>
-        </w:rPr>
-      </w:pPr>
-      <w:r>
-        <w:rPr>
-          <w:lang w:val="en-US"/>
-        </w:rPr>
-        <w:t>&lt;/li&gt;</w:t>
-      </w:r>
-    </w:p>
-    <w:p>
-      <w:pPr>
-        <w:rPr>
-          <w:lang w:val="en-US"/>
-        </w:rPr>
-      </w:pPr>
-      <w:r>
-        <w:rPr>
-          <w:lang w:val="en-US"/>
-        </w:rPr>
-        <w:t xml:space="preserve">The leading asterisk (*) in front of </w:t>
-      </w:r>
-      <w:proofErr w:type="spellStart"/>
-      <w:r>
-        <w:rPr>
-          <w:lang w:val="en-US"/>
-        </w:rPr>
-        <w:t>ngFor</w:t>
-      </w:r>
-      <w:proofErr w:type="spellEnd"/>
-      <w:r>
-        <w:rPr>
-          <w:lang w:val="en-US"/>
-        </w:rPr>
-        <w:t xml:space="preserve"> is a critical part of this syntax.</w:t>
-      </w:r>
+        <w:t>="let hero of heroes</w:t>
+      </w:r>
+      <w:proofErr w:type="gramStart"/>
+      <w:r>
+        <w:rPr>
+          <w:lang w:val="en-US"/>
+        </w:rPr>
+        <w:t>"  [</w:t>
+      </w:r>
+      <w:proofErr w:type="spellStart"/>
+      <w:proofErr w:type="gramEnd"/>
+      <w:r>
+        <w:rPr>
+          <w:lang w:val="en-US"/>
+        </w:rPr>
+        <w:t>routerLink</w:t>
+      </w:r>
+      <w:proofErr w:type="spellEnd"/>
+      <w:r>
+        <w:rPr>
+          <w:lang w:val="en-US"/>
+        </w:rPr>
+        <w:t>]="['/detail', hero.id]"  class="col-1-4"&gt;</w:t>
+      </w:r>
+    </w:p>
+    <w:p>
+      <w:pPr>
+        <w:rPr>
+          <w:lang w:val="en-US"/>
+        </w:rPr>
+      </w:pPr>
+      <w:bookmarkStart w:id="1" w:name="_GoBack"/>
+      <w:bookmarkEnd w:id="1"/>
+    </w:p>
+    <w:p>
+      <w:pPr>
+        <w:pStyle w:val="Heading1"/>
+        <w:rPr>
+          <w:lang w:val="en-US"/>
+        </w:rPr>
+      </w:pPr>
+      <w:r>
+        <w:rPr>
+          <w:lang w:val="en-US"/>
+        </w:rPr>
+        <w:t>Pipes</w:t>
+      </w:r>
+    </w:p>
+    <w:p>
+      <w:pPr>
+        <w:rPr>
+          <w:lang w:val="en-US"/>
+        </w:rPr>
+      </w:pPr>
+      <w:r>
+        <w:rPr>
+          <w:lang w:val="en-US"/>
+        </w:rPr>
+        <w:t xml:space="preserve">Ref: </w:t>
+      </w:r>
+      <w:hyperlink r:id="rId9" w:history="1">
+        <w:r>
+          <w:rPr>
+            <w:rStyle w:val="Hyperlink"/>
+            <w:lang w:val="en-US"/>
+          </w:rPr>
+          <w:t>https://angular.io/docs/ts/latest/guide/pipes.html</w:t>
+        </w:r>
+      </w:hyperlink>
+    </w:p>
+    <w:p>
+      <w:pPr>
+        <w:rPr>
+          <w:lang w:val="en-US"/>
+        </w:rPr>
+      </w:pPr>
     </w:p>
     <w:sectPr>
       <w:pgSz w:w="11906" w:h="16838"/>
@@ -8942,6 +11882,92 @@
 <file path=word/numbering.xml><?xml version="1.0" encoding="utf-8"?>
 <w:numbering xmlns:wpc="http://schemas.microsoft.com/office/word/2010/wordprocessingCanvas" xmlns:mc="http://schemas.openxmlformats.org/markup-compatibility/2006" xmlns:o="urn:schemas-microsoft-com:office:office" xmlns:r="http://schemas.openxmlformats.org/officeDocument/2006/relationships" xmlns:m="http://schemas.openxmlformats.org/officeDocument/2006/math" xmlns:v="urn:schemas-microsoft-com:vml" xmlns:wp14="http://schemas.microsoft.com/office/word/2010/wordprocessingDrawing" xmlns:wp="http://schemas.openxmlformats.org/drawingml/2006/wordprocessingDrawing" xmlns:w10="urn:schemas-microsoft-com:office:word" xmlns:w="http://schemas.openxmlformats.org/wordprocessingml/2006/main" xmlns:w14="http://schemas.microsoft.com/office/word/2010/wordml" xmlns:wpg="http://schemas.microsoft.com/office/word/2010/wordprocessingGroup" xmlns:wpi="http://schemas.microsoft.com/office/word/2010/wordprocessingInk" xmlns:wne="http://schemas.microsoft.com/office/word/2006/wordml" xmlns:wps="http://schemas.microsoft.com/office/word/2010/wordprocessingShape" mc:Ignorable="w14 wp14">
   <w:abstractNum w:abstractNumId="0">
+    <w:nsid w:val="02DD0276"/>
+    <w:multiLevelType w:val="hybridMultilevel"/>
+    <w:tmpl w:val="F84C3714"/>
+    <w:lvl w:ilvl="0" w:tplc="0C0A000F">
+      <w:start w:val="1"/>
+      <w:numFmt w:val="decimal"/>
+      <w:lvlText w:val="%1."/>
+      <w:lvlJc w:val="left"/>
+      <w:pPr>
+        <w:ind w:left="360" w:hanging="360"/>
+      </w:pPr>
+    </w:lvl>
+    <w:lvl w:ilvl="1" w:tplc="0C0A0019" w:tentative="1">
+      <w:start w:val="1"/>
+      <w:numFmt w:val="lowerLetter"/>
+      <w:lvlText w:val="%2."/>
+      <w:lvlJc w:val="left"/>
+      <w:pPr>
+        <w:ind w:left="1080" w:hanging="360"/>
+      </w:pPr>
+    </w:lvl>
+    <w:lvl w:ilvl="2" w:tplc="0C0A001B" w:tentative="1">
+      <w:start w:val="1"/>
+      <w:numFmt w:val="lowerRoman"/>
+      <w:lvlText w:val="%3."/>
+      <w:lvlJc w:val="right"/>
+      <w:pPr>
+        <w:ind w:left="1800" w:hanging="180"/>
+      </w:pPr>
+    </w:lvl>
+    <w:lvl w:ilvl="3" w:tplc="0C0A000F" w:tentative="1">
+      <w:start w:val="1"/>
+      <w:numFmt w:val="decimal"/>
+      <w:lvlText w:val="%4."/>
+      <w:lvlJc w:val="left"/>
+      <w:pPr>
+        <w:ind w:left="2520" w:hanging="360"/>
+      </w:pPr>
+    </w:lvl>
+    <w:lvl w:ilvl="4" w:tplc="0C0A0019" w:tentative="1">
+      <w:start w:val="1"/>
+      <w:numFmt w:val="lowerLetter"/>
+      <w:lvlText w:val="%5."/>
+      <w:lvlJc w:val="left"/>
+      <w:pPr>
+        <w:ind w:left="3240" w:hanging="360"/>
+      </w:pPr>
+    </w:lvl>
+    <w:lvl w:ilvl="5" w:tplc="0C0A001B" w:tentative="1">
+      <w:start w:val="1"/>
+      <w:numFmt w:val="lowerRoman"/>
+      <w:lvlText w:val="%6."/>
+      <w:lvlJc w:val="right"/>
+      <w:pPr>
+        <w:ind w:left="3960" w:hanging="180"/>
+      </w:pPr>
+    </w:lvl>
+    <w:lvl w:ilvl="6" w:tplc="0C0A000F" w:tentative="1">
+      <w:start w:val="1"/>
+      <w:numFmt w:val="decimal"/>
+      <w:lvlText w:val="%7."/>
+      <w:lvlJc w:val="left"/>
+      <w:pPr>
+        <w:ind w:left="4680" w:hanging="360"/>
+      </w:pPr>
+    </w:lvl>
+    <w:lvl w:ilvl="7" w:tplc="0C0A0019" w:tentative="1">
+      <w:start w:val="1"/>
+      <w:numFmt w:val="lowerLetter"/>
+      <w:lvlText w:val="%8."/>
+      <w:lvlJc w:val="left"/>
+      <w:pPr>
+        <w:ind w:left="5400" w:hanging="360"/>
+      </w:pPr>
+    </w:lvl>
+    <w:lvl w:ilvl="8" w:tplc="0C0A001B" w:tentative="1">
+      <w:start w:val="1"/>
+      <w:numFmt w:val="lowerRoman"/>
+      <w:lvlText w:val="%9."/>
+      <w:lvlJc w:val="right"/>
+      <w:pPr>
+        <w:ind w:left="6120" w:hanging="180"/>
+      </w:pPr>
+    </w:lvl>
+  </w:abstractNum>
+  <w:abstractNum w:abstractNumId="1">
     <w:nsid w:val="04B70965"/>
     <w:multiLevelType w:val="hybridMultilevel"/>
     <w:tmpl w:val="840A106C"/>
@@ -9027,7 +12053,93 @@
       </w:pPr>
     </w:lvl>
   </w:abstractNum>
-  <w:abstractNum w:abstractNumId="1">
+  <w:abstractNum w:abstractNumId="2">
+    <w:nsid w:val="06895A55"/>
+    <w:multiLevelType w:val="hybridMultilevel"/>
+    <w:tmpl w:val="05328A5E"/>
+    <w:lvl w:ilvl="0" w:tplc="0C0A000F">
+      <w:start w:val="1"/>
+      <w:numFmt w:val="decimal"/>
+      <w:lvlText w:val="%1."/>
+      <w:lvlJc w:val="left"/>
+      <w:pPr>
+        <w:ind w:left="360" w:hanging="360"/>
+      </w:pPr>
+    </w:lvl>
+    <w:lvl w:ilvl="1" w:tplc="0C0A0019" w:tentative="1">
+      <w:start w:val="1"/>
+      <w:numFmt w:val="lowerLetter"/>
+      <w:lvlText w:val="%2."/>
+      <w:lvlJc w:val="left"/>
+      <w:pPr>
+        <w:ind w:left="1080" w:hanging="360"/>
+      </w:pPr>
+    </w:lvl>
+    <w:lvl w:ilvl="2" w:tplc="0C0A001B" w:tentative="1">
+      <w:start w:val="1"/>
+      <w:numFmt w:val="lowerRoman"/>
+      <w:lvlText w:val="%3."/>
+      <w:lvlJc w:val="right"/>
+      <w:pPr>
+        <w:ind w:left="1800" w:hanging="180"/>
+      </w:pPr>
+    </w:lvl>
+    <w:lvl w:ilvl="3" w:tplc="0C0A000F" w:tentative="1">
+      <w:start w:val="1"/>
+      <w:numFmt w:val="decimal"/>
+      <w:lvlText w:val="%4."/>
+      <w:lvlJc w:val="left"/>
+      <w:pPr>
+        <w:ind w:left="2520" w:hanging="360"/>
+      </w:pPr>
+    </w:lvl>
+    <w:lvl w:ilvl="4" w:tplc="0C0A0019" w:tentative="1">
+      <w:start w:val="1"/>
+      <w:numFmt w:val="lowerLetter"/>
+      <w:lvlText w:val="%5."/>
+      <w:lvlJc w:val="left"/>
+      <w:pPr>
+        <w:ind w:left="3240" w:hanging="360"/>
+      </w:pPr>
+    </w:lvl>
+    <w:lvl w:ilvl="5" w:tplc="0C0A001B" w:tentative="1">
+      <w:start w:val="1"/>
+      <w:numFmt w:val="lowerRoman"/>
+      <w:lvlText w:val="%6."/>
+      <w:lvlJc w:val="right"/>
+      <w:pPr>
+        <w:ind w:left="3960" w:hanging="180"/>
+      </w:pPr>
+    </w:lvl>
+    <w:lvl w:ilvl="6" w:tplc="0C0A000F" w:tentative="1">
+      <w:start w:val="1"/>
+      <w:numFmt w:val="decimal"/>
+      <w:lvlText w:val="%7."/>
+      <w:lvlJc w:val="left"/>
+      <w:pPr>
+        <w:ind w:left="4680" w:hanging="360"/>
+      </w:pPr>
+    </w:lvl>
+    <w:lvl w:ilvl="7" w:tplc="0C0A0019" w:tentative="1">
+      <w:start w:val="1"/>
+      <w:numFmt w:val="lowerLetter"/>
+      <w:lvlText w:val="%8."/>
+      <w:lvlJc w:val="left"/>
+      <w:pPr>
+        <w:ind w:left="5400" w:hanging="360"/>
+      </w:pPr>
+    </w:lvl>
+    <w:lvl w:ilvl="8" w:tplc="0C0A001B" w:tentative="1">
+      <w:start w:val="1"/>
+      <w:numFmt w:val="lowerRoman"/>
+      <w:lvlText w:val="%9."/>
+      <w:lvlJc w:val="right"/>
+      <w:pPr>
+        <w:ind w:left="6120" w:hanging="180"/>
+      </w:pPr>
+    </w:lvl>
+  </w:abstractNum>
+  <w:abstractNum w:abstractNumId="3">
     <w:nsid w:val="074A5D85"/>
     <w:multiLevelType w:val="hybridMultilevel"/>
     <w:tmpl w:val="2848D224"/>
@@ -9113,7 +12225,7 @@
       </w:pPr>
     </w:lvl>
   </w:abstractNum>
-  <w:abstractNum w:abstractNumId="2">
+  <w:abstractNum w:abstractNumId="4">
     <w:nsid w:val="17B1200B"/>
     <w:multiLevelType w:val="hybridMultilevel"/>
     <w:tmpl w:val="CBC4A470"/>
@@ -9199,7 +12311,179 @@
       </w:pPr>
     </w:lvl>
   </w:abstractNum>
-  <w:abstractNum w:abstractNumId="3">
+  <w:abstractNum w:abstractNumId="5">
+    <w:nsid w:val="1D7C574C"/>
+    <w:multiLevelType w:val="hybridMultilevel"/>
+    <w:tmpl w:val="E9283D9C"/>
+    <w:lvl w:ilvl="0" w:tplc="0C0A000F">
+      <w:start w:val="1"/>
+      <w:numFmt w:val="decimal"/>
+      <w:lvlText w:val="%1."/>
+      <w:lvlJc w:val="left"/>
+      <w:pPr>
+        <w:ind w:left="360" w:hanging="360"/>
+      </w:pPr>
+    </w:lvl>
+    <w:lvl w:ilvl="1" w:tplc="0C0A0019" w:tentative="1">
+      <w:start w:val="1"/>
+      <w:numFmt w:val="lowerLetter"/>
+      <w:lvlText w:val="%2."/>
+      <w:lvlJc w:val="left"/>
+      <w:pPr>
+        <w:ind w:left="1080" w:hanging="360"/>
+      </w:pPr>
+    </w:lvl>
+    <w:lvl w:ilvl="2" w:tplc="0C0A001B" w:tentative="1">
+      <w:start w:val="1"/>
+      <w:numFmt w:val="lowerRoman"/>
+      <w:lvlText w:val="%3."/>
+      <w:lvlJc w:val="right"/>
+      <w:pPr>
+        <w:ind w:left="1800" w:hanging="180"/>
+      </w:pPr>
+    </w:lvl>
+    <w:lvl w:ilvl="3" w:tplc="0C0A000F" w:tentative="1">
+      <w:start w:val="1"/>
+      <w:numFmt w:val="decimal"/>
+      <w:lvlText w:val="%4."/>
+      <w:lvlJc w:val="left"/>
+      <w:pPr>
+        <w:ind w:left="2520" w:hanging="360"/>
+      </w:pPr>
+    </w:lvl>
+    <w:lvl w:ilvl="4" w:tplc="0C0A0019" w:tentative="1">
+      <w:start w:val="1"/>
+      <w:numFmt w:val="lowerLetter"/>
+      <w:lvlText w:val="%5."/>
+      <w:lvlJc w:val="left"/>
+      <w:pPr>
+        <w:ind w:left="3240" w:hanging="360"/>
+      </w:pPr>
+    </w:lvl>
+    <w:lvl w:ilvl="5" w:tplc="0C0A001B" w:tentative="1">
+      <w:start w:val="1"/>
+      <w:numFmt w:val="lowerRoman"/>
+      <w:lvlText w:val="%6."/>
+      <w:lvlJc w:val="right"/>
+      <w:pPr>
+        <w:ind w:left="3960" w:hanging="180"/>
+      </w:pPr>
+    </w:lvl>
+    <w:lvl w:ilvl="6" w:tplc="0C0A000F" w:tentative="1">
+      <w:start w:val="1"/>
+      <w:numFmt w:val="decimal"/>
+      <w:lvlText w:val="%7."/>
+      <w:lvlJc w:val="left"/>
+      <w:pPr>
+        <w:ind w:left="4680" w:hanging="360"/>
+      </w:pPr>
+    </w:lvl>
+    <w:lvl w:ilvl="7" w:tplc="0C0A0019" w:tentative="1">
+      <w:start w:val="1"/>
+      <w:numFmt w:val="lowerLetter"/>
+      <w:lvlText w:val="%8."/>
+      <w:lvlJc w:val="left"/>
+      <w:pPr>
+        <w:ind w:left="5400" w:hanging="360"/>
+      </w:pPr>
+    </w:lvl>
+    <w:lvl w:ilvl="8" w:tplc="0C0A001B" w:tentative="1">
+      <w:start w:val="1"/>
+      <w:numFmt w:val="lowerRoman"/>
+      <w:lvlText w:val="%9."/>
+      <w:lvlJc w:val="right"/>
+      <w:pPr>
+        <w:ind w:left="6120" w:hanging="180"/>
+      </w:pPr>
+    </w:lvl>
+  </w:abstractNum>
+  <w:abstractNum w:abstractNumId="6">
+    <w:nsid w:val="2D5B3545"/>
+    <w:multiLevelType w:val="hybridMultilevel"/>
+    <w:tmpl w:val="C1D205E8"/>
+    <w:lvl w:ilvl="0" w:tplc="0C0A000F">
+      <w:start w:val="1"/>
+      <w:numFmt w:val="decimal"/>
+      <w:lvlText w:val="%1."/>
+      <w:lvlJc w:val="left"/>
+      <w:pPr>
+        <w:ind w:left="360" w:hanging="360"/>
+      </w:pPr>
+    </w:lvl>
+    <w:lvl w:ilvl="1" w:tplc="0C0A0019" w:tentative="1">
+      <w:start w:val="1"/>
+      <w:numFmt w:val="lowerLetter"/>
+      <w:lvlText w:val="%2."/>
+      <w:lvlJc w:val="left"/>
+      <w:pPr>
+        <w:ind w:left="1080" w:hanging="360"/>
+      </w:pPr>
+    </w:lvl>
+    <w:lvl w:ilvl="2" w:tplc="0C0A001B" w:tentative="1">
+      <w:start w:val="1"/>
+      <w:numFmt w:val="lowerRoman"/>
+      <w:lvlText w:val="%3."/>
+      <w:lvlJc w:val="right"/>
+      <w:pPr>
+        <w:ind w:left="1800" w:hanging="180"/>
+      </w:pPr>
+    </w:lvl>
+    <w:lvl w:ilvl="3" w:tplc="0C0A000F" w:tentative="1">
+      <w:start w:val="1"/>
+      <w:numFmt w:val="decimal"/>
+      <w:lvlText w:val="%4."/>
+      <w:lvlJc w:val="left"/>
+      <w:pPr>
+        <w:ind w:left="2520" w:hanging="360"/>
+      </w:pPr>
+    </w:lvl>
+    <w:lvl w:ilvl="4" w:tplc="0C0A0019" w:tentative="1">
+      <w:start w:val="1"/>
+      <w:numFmt w:val="lowerLetter"/>
+      <w:lvlText w:val="%5."/>
+      <w:lvlJc w:val="left"/>
+      <w:pPr>
+        <w:ind w:left="3240" w:hanging="360"/>
+      </w:pPr>
+    </w:lvl>
+    <w:lvl w:ilvl="5" w:tplc="0C0A001B" w:tentative="1">
+      <w:start w:val="1"/>
+      <w:numFmt w:val="lowerRoman"/>
+      <w:lvlText w:val="%6."/>
+      <w:lvlJc w:val="right"/>
+      <w:pPr>
+        <w:ind w:left="3960" w:hanging="180"/>
+      </w:pPr>
+    </w:lvl>
+    <w:lvl w:ilvl="6" w:tplc="0C0A000F" w:tentative="1">
+      <w:start w:val="1"/>
+      <w:numFmt w:val="decimal"/>
+      <w:lvlText w:val="%7."/>
+      <w:lvlJc w:val="left"/>
+      <w:pPr>
+        <w:ind w:left="4680" w:hanging="360"/>
+      </w:pPr>
+    </w:lvl>
+    <w:lvl w:ilvl="7" w:tplc="0C0A0019" w:tentative="1">
+      <w:start w:val="1"/>
+      <w:numFmt w:val="lowerLetter"/>
+      <w:lvlText w:val="%8."/>
+      <w:lvlJc w:val="left"/>
+      <w:pPr>
+        <w:ind w:left="5400" w:hanging="360"/>
+      </w:pPr>
+    </w:lvl>
+    <w:lvl w:ilvl="8" w:tplc="0C0A001B" w:tentative="1">
+      <w:start w:val="1"/>
+      <w:numFmt w:val="lowerRoman"/>
+      <w:lvlText w:val="%9."/>
+      <w:lvlJc w:val="right"/>
+      <w:pPr>
+        <w:ind w:left="6120" w:hanging="180"/>
+      </w:pPr>
+    </w:lvl>
+  </w:abstractNum>
+  <w:abstractNum w:abstractNumId="7">
     <w:nsid w:val="37DF3306"/>
     <w:multiLevelType w:val="hybridMultilevel"/>
     <w:tmpl w:val="4ADADBC8"/>
@@ -9285,7 +12569,7 @@
       </w:pPr>
     </w:lvl>
   </w:abstractNum>
-  <w:abstractNum w:abstractNumId="4">
+  <w:abstractNum w:abstractNumId="8">
     <w:nsid w:val="3911043B"/>
     <w:multiLevelType w:val="hybridMultilevel"/>
     <w:tmpl w:val="94FE5852"/>
@@ -9371,7 +12655,7 @@
       </w:pPr>
     </w:lvl>
   </w:abstractNum>
-  <w:abstractNum w:abstractNumId="5">
+  <w:abstractNum w:abstractNumId="9">
     <w:nsid w:val="3A8F4C35"/>
     <w:multiLevelType w:val="hybridMultilevel"/>
     <w:tmpl w:val="190AF374"/>
@@ -9484,7 +12768,93 @@
       </w:rPr>
     </w:lvl>
   </w:abstractNum>
-  <w:abstractNum w:abstractNumId="6">
+  <w:abstractNum w:abstractNumId="10">
+    <w:nsid w:val="4AF146EA"/>
+    <w:multiLevelType w:val="hybridMultilevel"/>
+    <w:tmpl w:val="8A14C988"/>
+    <w:lvl w:ilvl="0" w:tplc="0C0A000F">
+      <w:start w:val="1"/>
+      <w:numFmt w:val="decimal"/>
+      <w:lvlText w:val="%1."/>
+      <w:lvlJc w:val="left"/>
+      <w:pPr>
+        <w:ind w:left="720" w:hanging="360"/>
+      </w:pPr>
+    </w:lvl>
+    <w:lvl w:ilvl="1" w:tplc="0C0A0019" w:tentative="1">
+      <w:start w:val="1"/>
+      <w:numFmt w:val="lowerLetter"/>
+      <w:lvlText w:val="%2."/>
+      <w:lvlJc w:val="left"/>
+      <w:pPr>
+        <w:ind w:left="1440" w:hanging="360"/>
+      </w:pPr>
+    </w:lvl>
+    <w:lvl w:ilvl="2" w:tplc="0C0A001B" w:tentative="1">
+      <w:start w:val="1"/>
+      <w:numFmt w:val="lowerRoman"/>
+      <w:lvlText w:val="%3."/>
+      <w:lvlJc w:val="right"/>
+      <w:pPr>
+        <w:ind w:left="2160" w:hanging="180"/>
+      </w:pPr>
+    </w:lvl>
+    <w:lvl w:ilvl="3" w:tplc="0C0A000F" w:tentative="1">
+      <w:start w:val="1"/>
+      <w:numFmt w:val="decimal"/>
+      <w:lvlText w:val="%4."/>
+      <w:lvlJc w:val="left"/>
+      <w:pPr>
+        <w:ind w:left="2880" w:hanging="360"/>
+      </w:pPr>
+    </w:lvl>
+    <w:lvl w:ilvl="4" w:tplc="0C0A0019" w:tentative="1">
+      <w:start w:val="1"/>
+      <w:numFmt w:val="lowerLetter"/>
+      <w:lvlText w:val="%5."/>
+      <w:lvlJc w:val="left"/>
+      <w:pPr>
+        <w:ind w:left="3600" w:hanging="360"/>
+      </w:pPr>
+    </w:lvl>
+    <w:lvl w:ilvl="5" w:tplc="0C0A001B" w:tentative="1">
+      <w:start w:val="1"/>
+      <w:numFmt w:val="lowerRoman"/>
+      <w:lvlText w:val="%6."/>
+      <w:lvlJc w:val="right"/>
+      <w:pPr>
+        <w:ind w:left="4320" w:hanging="180"/>
+      </w:pPr>
+    </w:lvl>
+    <w:lvl w:ilvl="6" w:tplc="0C0A000F" w:tentative="1">
+      <w:start w:val="1"/>
+      <w:numFmt w:val="decimal"/>
+      <w:lvlText w:val="%7."/>
+      <w:lvlJc w:val="left"/>
+      <w:pPr>
+        <w:ind w:left="5040" w:hanging="360"/>
+      </w:pPr>
+    </w:lvl>
+    <w:lvl w:ilvl="7" w:tplc="0C0A0019" w:tentative="1">
+      <w:start w:val="1"/>
+      <w:numFmt w:val="lowerLetter"/>
+      <w:lvlText w:val="%8."/>
+      <w:lvlJc w:val="left"/>
+      <w:pPr>
+        <w:ind w:left="5760" w:hanging="360"/>
+      </w:pPr>
+    </w:lvl>
+    <w:lvl w:ilvl="8" w:tplc="0C0A001B" w:tentative="1">
+      <w:start w:val="1"/>
+      <w:numFmt w:val="lowerRoman"/>
+      <w:lvlText w:val="%9."/>
+      <w:lvlJc w:val="right"/>
+      <w:pPr>
+        <w:ind w:left="6480" w:hanging="180"/>
+      </w:pPr>
+    </w:lvl>
+  </w:abstractNum>
+  <w:abstractNum w:abstractNumId="11">
     <w:nsid w:val="4EDE65B4"/>
     <w:multiLevelType w:val="hybridMultilevel"/>
     <w:tmpl w:val="D784964A"/>
@@ -9597,7 +12967,93 @@
       </w:rPr>
     </w:lvl>
   </w:abstractNum>
-  <w:abstractNum w:abstractNumId="7">
+  <w:abstractNum w:abstractNumId="12">
+    <w:nsid w:val="53CD2C9D"/>
+    <w:multiLevelType w:val="hybridMultilevel"/>
+    <w:tmpl w:val="96A02624"/>
+    <w:lvl w:ilvl="0" w:tplc="0C0A000F">
+      <w:start w:val="1"/>
+      <w:numFmt w:val="decimal"/>
+      <w:lvlText w:val="%1."/>
+      <w:lvlJc w:val="left"/>
+      <w:pPr>
+        <w:ind w:left="360" w:hanging="360"/>
+      </w:pPr>
+    </w:lvl>
+    <w:lvl w:ilvl="1" w:tplc="0C0A0019" w:tentative="1">
+      <w:start w:val="1"/>
+      <w:numFmt w:val="lowerLetter"/>
+      <w:lvlText w:val="%2."/>
+      <w:lvlJc w:val="left"/>
+      <w:pPr>
+        <w:ind w:left="1080" w:hanging="360"/>
+      </w:pPr>
+    </w:lvl>
+    <w:lvl w:ilvl="2" w:tplc="0C0A001B" w:tentative="1">
+      <w:start w:val="1"/>
+      <w:numFmt w:val="lowerRoman"/>
+      <w:lvlText w:val="%3."/>
+      <w:lvlJc w:val="right"/>
+      <w:pPr>
+        <w:ind w:left="1800" w:hanging="180"/>
+      </w:pPr>
+    </w:lvl>
+    <w:lvl w:ilvl="3" w:tplc="0C0A000F" w:tentative="1">
+      <w:start w:val="1"/>
+      <w:numFmt w:val="decimal"/>
+      <w:lvlText w:val="%4."/>
+      <w:lvlJc w:val="left"/>
+      <w:pPr>
+        <w:ind w:left="2520" w:hanging="360"/>
+      </w:pPr>
+    </w:lvl>
+    <w:lvl w:ilvl="4" w:tplc="0C0A0019" w:tentative="1">
+      <w:start w:val="1"/>
+      <w:numFmt w:val="lowerLetter"/>
+      <w:lvlText w:val="%5."/>
+      <w:lvlJc w:val="left"/>
+      <w:pPr>
+        <w:ind w:left="3240" w:hanging="360"/>
+      </w:pPr>
+    </w:lvl>
+    <w:lvl w:ilvl="5" w:tplc="0C0A001B" w:tentative="1">
+      <w:start w:val="1"/>
+      <w:numFmt w:val="lowerRoman"/>
+      <w:lvlText w:val="%6."/>
+      <w:lvlJc w:val="right"/>
+      <w:pPr>
+        <w:ind w:left="3960" w:hanging="180"/>
+      </w:pPr>
+    </w:lvl>
+    <w:lvl w:ilvl="6" w:tplc="0C0A000F" w:tentative="1">
+      <w:start w:val="1"/>
+      <w:numFmt w:val="decimal"/>
+      <w:lvlText w:val="%7."/>
+      <w:lvlJc w:val="left"/>
+      <w:pPr>
+        <w:ind w:left="4680" w:hanging="360"/>
+      </w:pPr>
+    </w:lvl>
+    <w:lvl w:ilvl="7" w:tplc="0C0A0019" w:tentative="1">
+      <w:start w:val="1"/>
+      <w:numFmt w:val="lowerLetter"/>
+      <w:lvlText w:val="%8."/>
+      <w:lvlJc w:val="left"/>
+      <w:pPr>
+        <w:ind w:left="5400" w:hanging="360"/>
+      </w:pPr>
+    </w:lvl>
+    <w:lvl w:ilvl="8" w:tplc="0C0A001B" w:tentative="1">
+      <w:start w:val="1"/>
+      <w:numFmt w:val="lowerRoman"/>
+      <w:lvlText w:val="%9."/>
+      <w:lvlJc w:val="right"/>
+      <w:pPr>
+        <w:ind w:left="6120" w:hanging="180"/>
+      </w:pPr>
+    </w:lvl>
+  </w:abstractNum>
+  <w:abstractNum w:abstractNumId="13">
     <w:nsid w:val="541A25AB"/>
     <w:multiLevelType w:val="hybridMultilevel"/>
     <w:tmpl w:val="AEFC906C"/>
@@ -9683,7 +13139,7 @@
       </w:pPr>
     </w:lvl>
   </w:abstractNum>
-  <w:abstractNum w:abstractNumId="8">
+  <w:abstractNum w:abstractNumId="14">
     <w:nsid w:val="5A8A2A78"/>
     <w:multiLevelType w:val="hybridMultilevel"/>
     <w:tmpl w:val="EF7E6A9E"/>
@@ -9769,7 +13225,7 @@
       </w:pPr>
     </w:lvl>
   </w:abstractNum>
-  <w:abstractNum w:abstractNumId="9">
+  <w:abstractNum w:abstractNumId="15">
     <w:nsid w:val="626A5AF0"/>
     <w:multiLevelType w:val="hybridMultilevel"/>
     <w:tmpl w:val="D4E4E762"/>
@@ -9855,7 +13311,7 @@
       </w:pPr>
     </w:lvl>
   </w:abstractNum>
-  <w:abstractNum w:abstractNumId="10">
+  <w:abstractNum w:abstractNumId="16">
     <w:nsid w:val="629E22F7"/>
     <w:multiLevelType w:val="hybridMultilevel"/>
     <w:tmpl w:val="568C9634"/>
@@ -9941,7 +13397,7 @@
       </w:pPr>
     </w:lvl>
   </w:abstractNum>
-  <w:abstractNum w:abstractNumId="11">
+  <w:abstractNum w:abstractNumId="17">
     <w:nsid w:val="67951329"/>
     <w:multiLevelType w:val="hybridMultilevel"/>
     <w:tmpl w:val="863C41EA"/>
@@ -10027,7 +13483,7 @@
       </w:pPr>
     </w:lvl>
   </w:abstractNum>
-  <w:abstractNum w:abstractNumId="12">
+  <w:abstractNum w:abstractNumId="18">
     <w:nsid w:val="6865468C"/>
     <w:multiLevelType w:val="hybridMultilevel"/>
     <w:tmpl w:val="59AA6578"/>
@@ -10113,7 +13569,7 @@
       </w:pPr>
     </w:lvl>
   </w:abstractNum>
-  <w:abstractNum w:abstractNumId="13">
+  <w:abstractNum w:abstractNumId="19">
     <w:nsid w:val="6941374C"/>
     <w:multiLevelType w:val="hybridMultilevel"/>
     <w:tmpl w:val="3552EA8E"/>
@@ -10226,7 +13682,7 @@
       </w:rPr>
     </w:lvl>
   </w:abstractNum>
-  <w:abstractNum w:abstractNumId="14">
+  <w:abstractNum w:abstractNumId="20">
     <w:nsid w:val="78326A55"/>
     <w:multiLevelType w:val="hybridMultilevel"/>
     <w:tmpl w:val="DE5C07DE"/>
@@ -10312,7 +13768,7 @@
       </w:pPr>
     </w:lvl>
   </w:abstractNum>
-  <w:abstractNum w:abstractNumId="15">
+  <w:abstractNum w:abstractNumId="21">
     <w:nsid w:val="7EF24BCC"/>
     <w:multiLevelType w:val="hybridMultilevel"/>
     <w:tmpl w:val="1B8A0826"/>
@@ -10426,52 +13882,70 @@
     </w:lvl>
   </w:abstractNum>
   <w:num w:numId="1">
+    <w:abstractNumId w:val="14"/>
+  </w:num>
+  <w:num w:numId="2">
+    <w:abstractNumId w:val="19"/>
+  </w:num>
+  <w:num w:numId="3">
     <w:abstractNumId w:val="8"/>
   </w:num>
-  <w:num w:numId="2">
+  <w:num w:numId="4">
+    <w:abstractNumId w:val="11"/>
+  </w:num>
+  <w:num w:numId="5">
+    <w:abstractNumId w:val="18"/>
+  </w:num>
+  <w:num w:numId="6">
+    <w:abstractNumId w:val="3"/>
+  </w:num>
+  <w:num w:numId="7">
+    <w:abstractNumId w:val="21"/>
+  </w:num>
+  <w:num w:numId="8">
+    <w:abstractNumId w:val="1"/>
+  </w:num>
+  <w:num w:numId="9">
+    <w:abstractNumId w:val="15"/>
+  </w:num>
+  <w:num w:numId="10">
+    <w:abstractNumId w:val="16"/>
+  </w:num>
+  <w:num w:numId="11">
+    <w:abstractNumId w:val="7"/>
+  </w:num>
+  <w:num w:numId="12">
     <w:abstractNumId w:val="13"/>
   </w:num>
-  <w:num w:numId="3">
+  <w:num w:numId="13">
+    <w:abstractNumId w:val="17"/>
+  </w:num>
+  <w:num w:numId="14">
+    <w:abstractNumId w:val="9"/>
+  </w:num>
+  <w:num w:numId="15">
     <w:abstractNumId w:val="4"/>
   </w:num>
-  <w:num w:numId="4">
+  <w:num w:numId="16">
+    <w:abstractNumId w:val="20"/>
+  </w:num>
+  <w:num w:numId="17">
+    <w:abstractNumId w:val="10"/>
+  </w:num>
+  <w:num w:numId="18">
+    <w:abstractNumId w:val="12"/>
+  </w:num>
+  <w:num w:numId="19">
+    <w:abstractNumId w:val="2"/>
+  </w:num>
+  <w:num w:numId="20">
     <w:abstractNumId w:val="6"/>
   </w:num>
-  <w:num w:numId="5">
-    <w:abstractNumId w:val="12"/>
-  </w:num>
-  <w:num w:numId="6">
-    <w:abstractNumId w:val="1"/>
-  </w:num>
-  <w:num w:numId="7">
-    <w:abstractNumId w:val="15"/>
-  </w:num>
-  <w:num w:numId="8">
-    <w:abstractNumId w:val="0"/>
-  </w:num>
-  <w:num w:numId="9">
-    <w:abstractNumId w:val="9"/>
-  </w:num>
-  <w:num w:numId="10">
-    <w:abstractNumId w:val="10"/>
-  </w:num>
-  <w:num w:numId="11">
-    <w:abstractNumId w:val="3"/>
-  </w:num>
-  <w:num w:numId="12">
-    <w:abstractNumId w:val="7"/>
-  </w:num>
-  <w:num w:numId="13">
-    <w:abstractNumId w:val="11"/>
-  </w:num>
-  <w:num w:numId="14">
+  <w:num w:numId="21">
     <w:abstractNumId w:val="5"/>
   </w:num>
-  <w:num w:numId="15">
-    <w:abstractNumId w:val="2"/>
-  </w:num>
-  <w:num w:numId="16">
-    <w:abstractNumId w:val="14"/>
+  <w:num w:numId="22">
+    <w:abstractNumId w:val="0"/>
   </w:num>
 </w:numbering>
 </file>
@@ -10705,10 +14179,33 @@
       <w:color w:val="4F81BD" w:themeColor="accent1"/>
     </w:rPr>
   </w:style>
+  <w:style w:type="paragraph" w:styleId="Heading4">
+    <w:name w:val="heading 4"/>
+    <w:basedOn w:val="Normal"/>
+    <w:next w:val="Normal"/>
+    <w:link w:val="Heading4Char"/>
+    <w:uiPriority w:val="9"/>
+    <w:unhideWhenUsed/>
+    <w:qFormat/>
+    <w:rsid w:val="009E14D6"/>
+    <w:pPr>
+      <w:keepNext/>
+      <w:keepLines/>
+      <w:spacing w:before="200" w:after="0"/>
+      <w:outlineLvl w:val="3"/>
+    </w:pPr>
+    <w:rPr>
+      <w:rFonts w:asciiTheme="majorHAnsi" w:eastAsiaTheme="majorEastAsia" w:hAnsiTheme="majorHAnsi" w:cstheme="majorBidi"/>
+      <w:b/>
+      <w:bCs/>
+      <w:i/>
+      <w:iCs/>
+      <w:color w:val="4F81BD" w:themeColor="accent1"/>
+    </w:rPr>
+  </w:style>
   <w:style w:type="character" w:default="1" w:styleId="DefaultParagraphFont">
     <w:name w:val="Default Paragraph Font"/>
     <w:uiPriority w:val="1"/>
-    <w:semiHidden/>
     <w:unhideWhenUsed/>
   </w:style>
   <w:style w:type="table" w:default="1" w:styleId="TableNormal">
@@ -10932,6 +14429,120 @@
       <w:u w:val="single"/>
     </w:rPr>
   </w:style>
+  <w:style w:type="paragraph" w:styleId="HTMLPreformatted">
+    <w:name w:val="HTML Preformatted"/>
+    <w:basedOn w:val="Normal"/>
+    <w:link w:val="HTMLPreformattedChar"/>
+    <w:uiPriority w:val="99"/>
+    <w:semiHidden/>
+    <w:unhideWhenUsed/>
+    <w:rsid w:val="00151509"/>
+    <w:pPr>
+      <w:tabs>
+        <w:tab w:val="left" w:pos="916"/>
+        <w:tab w:val="left" w:pos="1832"/>
+        <w:tab w:val="left" w:pos="2748"/>
+        <w:tab w:val="left" w:pos="3664"/>
+        <w:tab w:val="left" w:pos="4580"/>
+        <w:tab w:val="left" w:pos="5496"/>
+        <w:tab w:val="left" w:pos="6412"/>
+        <w:tab w:val="left" w:pos="7328"/>
+        <w:tab w:val="left" w:pos="8244"/>
+        <w:tab w:val="left" w:pos="9160"/>
+        <w:tab w:val="left" w:pos="10076"/>
+        <w:tab w:val="left" w:pos="10992"/>
+        <w:tab w:val="left" w:pos="11908"/>
+        <w:tab w:val="left" w:pos="12824"/>
+        <w:tab w:val="left" w:pos="13740"/>
+        <w:tab w:val="left" w:pos="14656"/>
+      </w:tabs>
+      <w:spacing w:after="0" w:line="240" w:lineRule="auto"/>
+    </w:pPr>
+    <w:rPr>
+      <w:rFonts w:ascii="Courier New" w:eastAsia="Times New Roman" w:hAnsi="Courier New" w:cs="Courier New"/>
+      <w:sz w:val="20"/>
+      <w:szCs w:val="20"/>
+      <w:lang w:eastAsia="es-ES"/>
+    </w:rPr>
+  </w:style>
+  <w:style w:type="character" w:customStyle="1" w:styleId="HTMLPreformattedChar">
+    <w:name w:val="HTML Preformatted Char"/>
+    <w:basedOn w:val="DefaultParagraphFont"/>
+    <w:link w:val="HTMLPreformatted"/>
+    <w:uiPriority w:val="99"/>
+    <w:semiHidden/>
+    <w:rsid w:val="00151509"/>
+    <w:rPr>
+      <w:rFonts w:ascii="Courier New" w:eastAsia="Times New Roman" w:hAnsi="Courier New" w:cs="Courier New"/>
+      <w:sz w:val="20"/>
+      <w:szCs w:val="20"/>
+      <w:lang w:eastAsia="es-ES"/>
+    </w:rPr>
+  </w:style>
+  <w:style w:type="character" w:customStyle="1" w:styleId="kwd">
+    <w:name w:val="kwd"/>
+    <w:basedOn w:val="DefaultParagraphFont"/>
+    <w:rsid w:val="00151509"/>
+  </w:style>
+  <w:style w:type="character" w:customStyle="1" w:styleId="pln">
+    <w:name w:val="pln"/>
+    <w:basedOn w:val="DefaultParagraphFont"/>
+    <w:rsid w:val="00151509"/>
+  </w:style>
+  <w:style w:type="character" w:customStyle="1" w:styleId="pun">
+    <w:name w:val="pun"/>
+    <w:basedOn w:val="DefaultParagraphFont"/>
+    <w:rsid w:val="00151509"/>
+  </w:style>
+  <w:style w:type="character" w:customStyle="1" w:styleId="typ">
+    <w:name w:val="typ"/>
+    <w:basedOn w:val="DefaultParagraphFont"/>
+    <w:rsid w:val="00151509"/>
+  </w:style>
+  <w:style w:type="character" w:customStyle="1" w:styleId="Heading4Char">
+    <w:name w:val="Heading 4 Char"/>
+    <w:basedOn w:val="DefaultParagraphFont"/>
+    <w:link w:val="Heading4"/>
+    <w:uiPriority w:val="9"/>
+    <w:rsid w:val="009E14D6"/>
+    <w:rPr>
+      <w:rFonts w:asciiTheme="majorHAnsi" w:eastAsiaTheme="majorEastAsia" w:hAnsiTheme="majorHAnsi" w:cstheme="majorBidi"/>
+      <w:b/>
+      <w:bCs/>
+      <w:i/>
+      <w:iCs/>
+      <w:color w:val="4F81BD" w:themeColor="accent1"/>
+    </w:rPr>
+  </w:style>
+  <w:style w:type="paragraph" w:styleId="Quote">
+    <w:name w:val="Quote"/>
+    <w:basedOn w:val="Normal"/>
+    <w:next w:val="Normal"/>
+    <w:link w:val="QuoteChar"/>
+    <w:uiPriority w:val="29"/>
+    <w:qFormat/>
+    <w:rsid w:val="009E14D6"/>
+    <w:pPr>
+      <w:spacing w:line="240" w:lineRule="auto"/>
+    </w:pPr>
+    <w:rPr>
+      <w:i/>
+      <w:iCs/>
+      <w:color w:val="000000" w:themeColor="text1"/>
+    </w:rPr>
+  </w:style>
+  <w:style w:type="character" w:customStyle="1" w:styleId="QuoteChar">
+    <w:name w:val="Quote Char"/>
+    <w:basedOn w:val="DefaultParagraphFont"/>
+    <w:link w:val="Quote"/>
+    <w:uiPriority w:val="29"/>
+    <w:rsid w:val="009E14D6"/>
+    <w:rPr>
+      <w:i/>
+      <w:iCs/>
+      <w:color w:val="000000" w:themeColor="text1"/>
+    </w:rPr>
+  </w:style>
 </w:styles>
 </file>
 
@@ -11164,10 +14775,33 @@
       <w:color w:val="4F81BD" w:themeColor="accent1"/>
     </w:rPr>
   </w:style>
+  <w:style w:type="paragraph" w:styleId="Heading4">
+    <w:name w:val="heading 4"/>
+    <w:basedOn w:val="Normal"/>
+    <w:next w:val="Normal"/>
+    <w:link w:val="Heading4Char"/>
+    <w:uiPriority w:val="9"/>
+    <w:unhideWhenUsed/>
+    <w:qFormat/>
+    <w:rsid w:val="009E14D6"/>
+    <w:pPr>
+      <w:keepNext/>
+      <w:keepLines/>
+      <w:spacing w:before="200" w:after="0"/>
+      <w:outlineLvl w:val="3"/>
+    </w:pPr>
+    <w:rPr>
+      <w:rFonts w:asciiTheme="majorHAnsi" w:eastAsiaTheme="majorEastAsia" w:hAnsiTheme="majorHAnsi" w:cstheme="majorBidi"/>
+      <w:b/>
+      <w:bCs/>
+      <w:i/>
+      <w:iCs/>
+      <w:color w:val="4F81BD" w:themeColor="accent1"/>
+    </w:rPr>
+  </w:style>
   <w:style w:type="character" w:default="1" w:styleId="DefaultParagraphFont">
     <w:name w:val="Default Paragraph Font"/>
     <w:uiPriority w:val="1"/>
-    <w:semiHidden/>
     <w:unhideWhenUsed/>
   </w:style>
   <w:style w:type="table" w:default="1" w:styleId="TableNormal">
@@ -11389,6 +15023,120 @@
     <w:rPr>
       <w:color w:val="800080" w:themeColor="followedHyperlink"/>
       <w:u w:val="single"/>
+    </w:rPr>
+  </w:style>
+  <w:style w:type="paragraph" w:styleId="HTMLPreformatted">
+    <w:name w:val="HTML Preformatted"/>
+    <w:basedOn w:val="Normal"/>
+    <w:link w:val="HTMLPreformattedChar"/>
+    <w:uiPriority w:val="99"/>
+    <w:semiHidden/>
+    <w:unhideWhenUsed/>
+    <w:rsid w:val="00151509"/>
+    <w:pPr>
+      <w:tabs>
+        <w:tab w:val="left" w:pos="916"/>
+        <w:tab w:val="left" w:pos="1832"/>
+        <w:tab w:val="left" w:pos="2748"/>
+        <w:tab w:val="left" w:pos="3664"/>
+        <w:tab w:val="left" w:pos="4580"/>
+        <w:tab w:val="left" w:pos="5496"/>
+        <w:tab w:val="left" w:pos="6412"/>
+        <w:tab w:val="left" w:pos="7328"/>
+        <w:tab w:val="left" w:pos="8244"/>
+        <w:tab w:val="left" w:pos="9160"/>
+        <w:tab w:val="left" w:pos="10076"/>
+        <w:tab w:val="left" w:pos="10992"/>
+        <w:tab w:val="left" w:pos="11908"/>
+        <w:tab w:val="left" w:pos="12824"/>
+        <w:tab w:val="left" w:pos="13740"/>
+        <w:tab w:val="left" w:pos="14656"/>
+      </w:tabs>
+      <w:spacing w:after="0" w:line="240" w:lineRule="auto"/>
+    </w:pPr>
+    <w:rPr>
+      <w:rFonts w:ascii="Courier New" w:eastAsia="Times New Roman" w:hAnsi="Courier New" w:cs="Courier New"/>
+      <w:sz w:val="20"/>
+      <w:szCs w:val="20"/>
+      <w:lang w:eastAsia="es-ES"/>
+    </w:rPr>
+  </w:style>
+  <w:style w:type="character" w:customStyle="1" w:styleId="HTMLPreformattedChar">
+    <w:name w:val="HTML Preformatted Char"/>
+    <w:basedOn w:val="DefaultParagraphFont"/>
+    <w:link w:val="HTMLPreformatted"/>
+    <w:uiPriority w:val="99"/>
+    <w:semiHidden/>
+    <w:rsid w:val="00151509"/>
+    <w:rPr>
+      <w:rFonts w:ascii="Courier New" w:eastAsia="Times New Roman" w:hAnsi="Courier New" w:cs="Courier New"/>
+      <w:sz w:val="20"/>
+      <w:szCs w:val="20"/>
+      <w:lang w:eastAsia="es-ES"/>
+    </w:rPr>
+  </w:style>
+  <w:style w:type="character" w:customStyle="1" w:styleId="kwd">
+    <w:name w:val="kwd"/>
+    <w:basedOn w:val="DefaultParagraphFont"/>
+    <w:rsid w:val="00151509"/>
+  </w:style>
+  <w:style w:type="character" w:customStyle="1" w:styleId="pln">
+    <w:name w:val="pln"/>
+    <w:basedOn w:val="DefaultParagraphFont"/>
+    <w:rsid w:val="00151509"/>
+  </w:style>
+  <w:style w:type="character" w:customStyle="1" w:styleId="pun">
+    <w:name w:val="pun"/>
+    <w:basedOn w:val="DefaultParagraphFont"/>
+    <w:rsid w:val="00151509"/>
+  </w:style>
+  <w:style w:type="character" w:customStyle="1" w:styleId="typ">
+    <w:name w:val="typ"/>
+    <w:basedOn w:val="DefaultParagraphFont"/>
+    <w:rsid w:val="00151509"/>
+  </w:style>
+  <w:style w:type="character" w:customStyle="1" w:styleId="Heading4Char">
+    <w:name w:val="Heading 4 Char"/>
+    <w:basedOn w:val="DefaultParagraphFont"/>
+    <w:link w:val="Heading4"/>
+    <w:uiPriority w:val="9"/>
+    <w:rsid w:val="009E14D6"/>
+    <w:rPr>
+      <w:rFonts w:asciiTheme="majorHAnsi" w:eastAsiaTheme="majorEastAsia" w:hAnsiTheme="majorHAnsi" w:cstheme="majorBidi"/>
+      <w:b/>
+      <w:bCs/>
+      <w:i/>
+      <w:iCs/>
+      <w:color w:val="4F81BD" w:themeColor="accent1"/>
+    </w:rPr>
+  </w:style>
+  <w:style w:type="paragraph" w:styleId="Quote">
+    <w:name w:val="Quote"/>
+    <w:basedOn w:val="Normal"/>
+    <w:next w:val="Normal"/>
+    <w:link w:val="QuoteChar"/>
+    <w:uiPriority w:val="29"/>
+    <w:qFormat/>
+    <w:rsid w:val="009E14D6"/>
+    <w:pPr>
+      <w:spacing w:line="240" w:lineRule="auto"/>
+    </w:pPr>
+    <w:rPr>
+      <w:i/>
+      <w:iCs/>
+      <w:color w:val="000000" w:themeColor="text1"/>
+    </w:rPr>
+  </w:style>
+  <w:style w:type="character" w:customStyle="1" w:styleId="QuoteChar">
+    <w:name w:val="Quote Char"/>
+    <w:basedOn w:val="DefaultParagraphFont"/>
+    <w:link w:val="Quote"/>
+    <w:uiPriority w:val="29"/>
+    <w:rsid w:val="009E14D6"/>
+    <w:rPr>
+      <w:i/>
+      <w:iCs/>
+      <w:color w:val="000000" w:themeColor="text1"/>
     </w:rPr>
   </w:style>
 </w:styles>

</xml_diff>